<commit_message>
Updates tidsplan for the last two days
</commit_message>
<xml_diff>
--- a/Tidsplan.docx
+++ b/Tidsplan.docx
@@ -12,15 +12,15 @@
       </w:tblPr>
       <w:tblGrid>
         <w:gridCol w:w="1423"/>
-        <w:gridCol w:w="1746"/>
-        <w:gridCol w:w="1585"/>
+        <w:gridCol w:w="1559"/>
+        <w:gridCol w:w="1772"/>
         <w:gridCol w:w="1584"/>
         <w:gridCol w:w="1585"/>
-        <w:gridCol w:w="2057"/>
-        <w:gridCol w:w="1082"/>
-        <w:gridCol w:w="2087"/>
-        <w:gridCol w:w="1585"/>
-        <w:gridCol w:w="1585"/>
+        <w:gridCol w:w="1722"/>
+        <w:gridCol w:w="992"/>
+        <w:gridCol w:w="1843"/>
+        <w:gridCol w:w="1417"/>
+        <w:gridCol w:w="2422"/>
       </w:tblGrid>
       <w:tr>
         <w:trPr>
@@ -36,7 +36,7 @@
         </w:tc>
         <w:tc>
           <w:tcPr>
-            <w:tcW w:w="1746" w:type="dxa"/>
+            <w:tcW w:w="1559" w:type="dxa"/>
           </w:tcPr>
           <w:p>
             <w:pPr>
@@ -45,14 +45,62 @@
                 <w:b w:val="0"/>
               </w:rPr>
             </w:pPr>
-            <w:proofErr w:type="spellStart"/>
             <w:r>
               <w:rPr>
                 <w:b w:val="0"/>
               </w:rPr>
               <w:t>Torsdag</w:t>
             </w:r>
-            <w:proofErr w:type="spellEnd"/>
+          </w:p>
+        </w:tc>
+        <w:tc>
+          <w:tcPr>
+            <w:tcW w:w="1772" w:type="dxa"/>
+          </w:tcPr>
+          <w:p>
+            <w:pPr>
+              <w:cnfStyle w:val="100000000000" w:firstRow="1" w:lastRow="0" w:firstColumn="0" w:lastColumn="0" w:oddVBand="0" w:evenVBand="0" w:oddHBand="0" w:evenHBand="0" w:firstRowFirstColumn="0" w:firstRowLastColumn="0" w:lastRowFirstColumn="0" w:lastRowLastColumn="0"/>
+              <w:rPr>
+                <w:b w:val="0"/>
+              </w:rPr>
+            </w:pPr>
+            <w:r>
+              <w:rPr>
+                <w:b w:val="0"/>
+              </w:rPr>
+              <w:t>Fredag</w:t>
+            </w:r>
+          </w:p>
+        </w:tc>
+        <w:tc>
+          <w:tcPr>
+            <w:tcW w:w="1584" w:type="dxa"/>
+          </w:tcPr>
+          <w:p>
+            <w:pPr>
+              <w:cnfStyle w:val="100000000000" w:firstRow="1" w:lastRow="0" w:firstColumn="0" w:lastColumn="0" w:oddVBand="0" w:evenVBand="0" w:oddHBand="0" w:evenHBand="0" w:firstRowFirstColumn="0" w:firstRowLastColumn="0" w:lastRowFirstColumn="0" w:lastRowLastColumn="0"/>
+              <w:rPr>
+                <w:b w:val="0"/>
+              </w:rPr>
+            </w:pPr>
+            <w:r>
+              <w:rPr>
+                <w:b w:val="0"/>
+              </w:rPr>
+              <w:t>L</w:t>
+            </w:r>
+            <w:r>
+              <w:rPr>
+                <w:b w:val="0"/>
+              </w:rPr>
+              <w:t>ø</w:t>
+            </w:r>
+            <w:r>
+              <w:rPr>
+                <w:b w:val="0"/>
+              </w:rPr>
+              <w:t>rdag</w:t>
+            </w:r>
           </w:p>
         </w:tc>
         <w:tc>
@@ -66,185 +114,119 @@
                 <w:b w:val="0"/>
               </w:rPr>
             </w:pPr>
-            <w:proofErr w:type="spellStart"/>
             <w:r>
               <w:rPr>
                 <w:b w:val="0"/>
               </w:rPr>
+              <w:t>S</w:t>
+            </w:r>
+            <w:r>
+              <w:rPr>
+                <w:b w:val="0"/>
+              </w:rPr>
+              <w:t>ø</w:t>
+            </w:r>
+            <w:r>
+              <w:rPr>
+                <w:b w:val="0"/>
+              </w:rPr>
+              <w:t>ndag</w:t>
+            </w:r>
+          </w:p>
+        </w:tc>
+        <w:tc>
+          <w:tcPr>
+            <w:tcW w:w="1722" w:type="dxa"/>
+          </w:tcPr>
+          <w:p>
+            <w:pPr>
+              <w:cnfStyle w:val="100000000000" w:firstRow="1" w:lastRow="0" w:firstColumn="0" w:lastColumn="0" w:oddVBand="0" w:evenVBand="0" w:oddHBand="0" w:evenHBand="0" w:firstRowFirstColumn="0" w:firstRowLastColumn="0" w:lastRowFirstColumn="0" w:lastRowLastColumn="0"/>
+              <w:rPr>
+                <w:b w:val="0"/>
+              </w:rPr>
+            </w:pPr>
+            <w:r>
+              <w:rPr>
+                <w:b w:val="0"/>
+              </w:rPr>
+              <w:t>Mandag</w:t>
+            </w:r>
+          </w:p>
+        </w:tc>
+        <w:tc>
+          <w:tcPr>
+            <w:tcW w:w="992" w:type="dxa"/>
+          </w:tcPr>
+          <w:p>
+            <w:pPr>
+              <w:cnfStyle w:val="100000000000" w:firstRow="1" w:lastRow="0" w:firstColumn="0" w:lastColumn="0" w:oddVBand="0" w:evenVBand="0" w:oddHBand="0" w:evenHBand="0" w:firstRowFirstColumn="0" w:firstRowLastColumn="0" w:lastRowFirstColumn="0" w:lastRowLastColumn="0"/>
+              <w:rPr>
+                <w:b w:val="0"/>
+              </w:rPr>
+            </w:pPr>
+            <w:r>
+              <w:rPr>
+                <w:b w:val="0"/>
+              </w:rPr>
+              <w:t>Tirsdag</w:t>
+            </w:r>
+          </w:p>
+        </w:tc>
+        <w:tc>
+          <w:tcPr>
+            <w:tcW w:w="1843" w:type="dxa"/>
+          </w:tcPr>
+          <w:p>
+            <w:pPr>
+              <w:cnfStyle w:val="100000000000" w:firstRow="1" w:lastRow="0" w:firstColumn="0" w:lastColumn="0" w:oddVBand="0" w:evenVBand="0" w:oddHBand="0" w:evenHBand="0" w:firstRowFirstColumn="0" w:firstRowLastColumn="0" w:lastRowFirstColumn="0" w:lastRowLastColumn="0"/>
+              <w:rPr>
+                <w:b w:val="0"/>
+              </w:rPr>
+            </w:pPr>
+            <w:r>
+              <w:rPr>
+                <w:b w:val="0"/>
+              </w:rPr>
+              <w:t>Onsdag</w:t>
+            </w:r>
+          </w:p>
+        </w:tc>
+        <w:tc>
+          <w:tcPr>
+            <w:tcW w:w="1417" w:type="dxa"/>
+          </w:tcPr>
+          <w:p>
+            <w:pPr>
+              <w:cnfStyle w:val="100000000000" w:firstRow="1" w:lastRow="0" w:firstColumn="0" w:lastColumn="0" w:oddVBand="0" w:evenVBand="0" w:oddHBand="0" w:evenHBand="0" w:firstRowFirstColumn="0" w:firstRowLastColumn="0" w:lastRowFirstColumn="0" w:lastRowLastColumn="0"/>
+              <w:rPr>
+                <w:b w:val="0"/>
+              </w:rPr>
+            </w:pPr>
+            <w:r>
+              <w:rPr>
+                <w:b w:val="0"/>
+              </w:rPr>
+              <w:t>Torsdag</w:t>
+            </w:r>
+          </w:p>
+        </w:tc>
+        <w:tc>
+          <w:tcPr>
+            <w:tcW w:w="2422" w:type="dxa"/>
+          </w:tcPr>
+          <w:p>
+            <w:pPr>
+              <w:cnfStyle w:val="100000000000" w:firstRow="1" w:lastRow="0" w:firstColumn="0" w:lastColumn="0" w:oddVBand="0" w:evenVBand="0" w:oddHBand="0" w:evenHBand="0" w:firstRowFirstColumn="0" w:firstRowLastColumn="0" w:lastRowFirstColumn="0" w:lastRowLastColumn="0"/>
+              <w:rPr>
+                <w:b w:val="0"/>
+              </w:rPr>
+            </w:pPr>
+            <w:r>
+              <w:rPr>
+                <w:b w:val="0"/>
+              </w:rPr>
               <w:t>Fredag</w:t>
             </w:r>
-            <w:proofErr w:type="spellEnd"/>
-          </w:p>
-        </w:tc>
-        <w:tc>
-          <w:tcPr>
-            <w:tcW w:w="1584" w:type="dxa"/>
-          </w:tcPr>
-          <w:p>
-            <w:pPr>
-              <w:cnfStyle w:val="100000000000" w:firstRow="1" w:lastRow="0" w:firstColumn="0" w:lastColumn="0" w:oddVBand="0" w:evenVBand="0" w:oddHBand="0" w:evenHBand="0" w:firstRowFirstColumn="0" w:firstRowLastColumn="0" w:lastRowFirstColumn="0" w:lastRowLastColumn="0"/>
-              <w:rPr>
-                <w:b w:val="0"/>
-              </w:rPr>
-            </w:pPr>
-            <w:proofErr w:type="spellStart"/>
-            <w:r>
-              <w:rPr>
-                <w:b w:val="0"/>
-              </w:rPr>
-              <w:t>L</w:t>
-            </w:r>
-            <w:r>
-              <w:rPr>
-                <w:b w:val="0"/>
-              </w:rPr>
-              <w:t>ø</w:t>
-            </w:r>
-            <w:r>
-              <w:rPr>
-                <w:b w:val="0"/>
-              </w:rPr>
-              <w:t>rdag</w:t>
-            </w:r>
-            <w:proofErr w:type="spellEnd"/>
-          </w:p>
-        </w:tc>
-        <w:tc>
-          <w:tcPr>
-            <w:tcW w:w="1585" w:type="dxa"/>
-          </w:tcPr>
-          <w:p>
-            <w:pPr>
-              <w:cnfStyle w:val="100000000000" w:firstRow="1" w:lastRow="0" w:firstColumn="0" w:lastColumn="0" w:oddVBand="0" w:evenVBand="0" w:oddHBand="0" w:evenHBand="0" w:firstRowFirstColumn="0" w:firstRowLastColumn="0" w:lastRowFirstColumn="0" w:lastRowLastColumn="0"/>
-              <w:rPr>
-                <w:b w:val="0"/>
-              </w:rPr>
-            </w:pPr>
-            <w:proofErr w:type="spellStart"/>
-            <w:r>
-              <w:rPr>
-                <w:b w:val="0"/>
-              </w:rPr>
-              <w:t>S</w:t>
-            </w:r>
-            <w:r>
-              <w:rPr>
-                <w:b w:val="0"/>
-              </w:rPr>
-              <w:t>ø</w:t>
-            </w:r>
-            <w:r>
-              <w:rPr>
-                <w:b w:val="0"/>
-              </w:rPr>
-              <w:t>ndag</w:t>
-            </w:r>
-            <w:proofErr w:type="spellEnd"/>
-          </w:p>
-        </w:tc>
-        <w:tc>
-          <w:tcPr>
-            <w:tcW w:w="2057" w:type="dxa"/>
-          </w:tcPr>
-          <w:p>
-            <w:pPr>
-              <w:cnfStyle w:val="100000000000" w:firstRow="1" w:lastRow="0" w:firstColumn="0" w:lastColumn="0" w:oddVBand="0" w:evenVBand="0" w:oddHBand="0" w:evenHBand="0" w:firstRowFirstColumn="0" w:firstRowLastColumn="0" w:lastRowFirstColumn="0" w:lastRowLastColumn="0"/>
-              <w:rPr>
-                <w:b w:val="0"/>
-              </w:rPr>
-            </w:pPr>
-            <w:proofErr w:type="spellStart"/>
-            <w:r>
-              <w:rPr>
-                <w:b w:val="0"/>
-              </w:rPr>
-              <w:t>Mandag</w:t>
-            </w:r>
-            <w:proofErr w:type="spellEnd"/>
-          </w:p>
-        </w:tc>
-        <w:tc>
-          <w:tcPr>
-            <w:tcW w:w="1082" w:type="dxa"/>
-          </w:tcPr>
-          <w:p>
-            <w:pPr>
-              <w:cnfStyle w:val="100000000000" w:firstRow="1" w:lastRow="0" w:firstColumn="0" w:lastColumn="0" w:oddVBand="0" w:evenVBand="0" w:oddHBand="0" w:evenHBand="0" w:firstRowFirstColumn="0" w:firstRowLastColumn="0" w:lastRowFirstColumn="0" w:lastRowLastColumn="0"/>
-              <w:rPr>
-                <w:b w:val="0"/>
-              </w:rPr>
-            </w:pPr>
-            <w:proofErr w:type="spellStart"/>
-            <w:r>
-              <w:rPr>
-                <w:b w:val="0"/>
-              </w:rPr>
-              <w:t>Tirsdag</w:t>
-            </w:r>
-            <w:proofErr w:type="spellEnd"/>
-          </w:p>
-        </w:tc>
-        <w:tc>
-          <w:tcPr>
-            <w:tcW w:w="2087" w:type="dxa"/>
-          </w:tcPr>
-          <w:p>
-            <w:pPr>
-              <w:cnfStyle w:val="100000000000" w:firstRow="1" w:lastRow="0" w:firstColumn="0" w:lastColumn="0" w:oddVBand="0" w:evenVBand="0" w:oddHBand="0" w:evenHBand="0" w:firstRowFirstColumn="0" w:firstRowLastColumn="0" w:lastRowFirstColumn="0" w:lastRowLastColumn="0"/>
-              <w:rPr>
-                <w:b w:val="0"/>
-              </w:rPr>
-            </w:pPr>
-            <w:proofErr w:type="spellStart"/>
-            <w:r>
-              <w:rPr>
-                <w:b w:val="0"/>
-              </w:rPr>
-              <w:t>Onsdag</w:t>
-            </w:r>
-            <w:proofErr w:type="spellEnd"/>
-          </w:p>
-        </w:tc>
-        <w:tc>
-          <w:tcPr>
-            <w:tcW w:w="1585" w:type="dxa"/>
-          </w:tcPr>
-          <w:p>
-            <w:pPr>
-              <w:cnfStyle w:val="100000000000" w:firstRow="1" w:lastRow="0" w:firstColumn="0" w:lastColumn="0" w:oddVBand="0" w:evenVBand="0" w:oddHBand="0" w:evenHBand="0" w:firstRowFirstColumn="0" w:firstRowLastColumn="0" w:lastRowFirstColumn="0" w:lastRowLastColumn="0"/>
-              <w:rPr>
-                <w:b w:val="0"/>
-              </w:rPr>
-            </w:pPr>
-            <w:proofErr w:type="spellStart"/>
-            <w:r>
-              <w:rPr>
-                <w:b w:val="0"/>
-              </w:rPr>
-              <w:t>Torsdag</w:t>
-            </w:r>
-            <w:proofErr w:type="spellEnd"/>
-          </w:p>
-        </w:tc>
-        <w:tc>
-          <w:tcPr>
-            <w:tcW w:w="1585" w:type="dxa"/>
-          </w:tcPr>
-          <w:p>
-            <w:pPr>
-              <w:cnfStyle w:val="100000000000" w:firstRow="1" w:lastRow="0" w:firstColumn="0" w:lastColumn="0" w:oddVBand="0" w:evenVBand="0" w:oddHBand="0" w:evenHBand="0" w:firstRowFirstColumn="0" w:firstRowLastColumn="0" w:lastRowFirstColumn="0" w:lastRowLastColumn="0"/>
-              <w:rPr>
-                <w:b w:val="0"/>
-              </w:rPr>
-            </w:pPr>
-            <w:proofErr w:type="spellStart"/>
-            <w:r>
-              <w:rPr>
-                <w:b w:val="0"/>
-              </w:rPr>
-              <w:t>Fredag</w:t>
-            </w:r>
-            <w:proofErr w:type="spellEnd"/>
           </w:p>
         </w:tc>
       </w:tr>
@@ -258,22 +240,19 @@
             <w:tcW w:w="1423" w:type="dxa"/>
           </w:tcPr>
           <w:p>
-            <w:proofErr w:type="spellStart"/>
             <w:r>
               <w:t>Formiddag</w:t>
             </w:r>
-            <w:proofErr w:type="spellEnd"/>
-          </w:p>
-        </w:tc>
-        <w:tc>
-          <w:tcPr>
-            <w:tcW w:w="1746" w:type="dxa"/>
-          </w:tcPr>
-          <w:p>
-            <w:pPr>
-              <w:cnfStyle w:val="000000000000" w:firstRow="0" w:lastRow="0" w:firstColumn="0" w:lastColumn="0" w:oddVBand="0" w:evenVBand="0" w:oddHBand="0" w:evenHBand="0" w:firstRowFirstColumn="0" w:firstRowLastColumn="0" w:lastRowFirstColumn="0" w:lastRowLastColumn="0"/>
-            </w:pPr>
-            <w:proofErr w:type="spellStart"/>
+          </w:p>
+        </w:tc>
+        <w:tc>
+          <w:tcPr>
+            <w:tcW w:w="1559" w:type="dxa"/>
+          </w:tcPr>
+          <w:p>
+            <w:pPr>
+              <w:cnfStyle w:val="000000000000" w:firstRow="0" w:lastRow="0" w:firstColumn="0" w:lastColumn="0" w:oddVBand="0" w:evenVBand="0" w:oddHBand="0" w:evenHBand="0" w:firstRowFirstColumn="0" w:firstRowLastColumn="0" w:lastRowFirstColumn="0" w:lastRowLastColumn="0"/>
+            </w:pPr>
             <w:r>
               <w:t>Forel</w:t>
             </w:r>
@@ -283,18 +262,16 @@
             <w:r>
               <w:t>sning</w:t>
             </w:r>
-            <w:proofErr w:type="spellEnd"/>
-          </w:p>
-        </w:tc>
-        <w:tc>
-          <w:tcPr>
-            <w:tcW w:w="1585" w:type="dxa"/>
-          </w:tcPr>
-          <w:p>
-            <w:pPr>
-              <w:cnfStyle w:val="000000000000" w:firstRow="0" w:lastRow="0" w:firstColumn="0" w:lastColumn="0" w:oddVBand="0" w:evenVBand="0" w:oddHBand="0" w:evenHBand="0" w:firstRowFirstColumn="0" w:firstRowLastColumn="0" w:lastRowFirstColumn="0" w:lastRowLastColumn="0"/>
-            </w:pPr>
-            <w:proofErr w:type="spellStart"/>
+          </w:p>
+        </w:tc>
+        <w:tc>
+          <w:tcPr>
+            <w:tcW w:w="1772" w:type="dxa"/>
+          </w:tcPr>
+          <w:p>
+            <w:pPr>
+              <w:cnfStyle w:val="000000000000" w:firstRow="0" w:lastRow="0" w:firstColumn="0" w:lastColumn="0" w:oddVBand="0" w:evenVBand="0" w:oddHBand="0" w:evenHBand="0" w:firstRowFirstColumn="0" w:firstRowLastColumn="0" w:lastRowFirstColumn="0" w:lastRowLastColumn="0"/>
+            </w:pPr>
             <w:r>
               <w:t>Forel</w:t>
             </w:r>
@@ -304,7 +281,6 @@
             <w:r>
               <w:t>sning</w:t>
             </w:r>
-            <w:proofErr w:type="spellEnd"/>
           </w:p>
         </w:tc>
         <w:tc>
@@ -325,19 +301,11 @@
                 <w:lang w:val="da-DK"/>
               </w:rPr>
             </w:pPr>
-            <w:proofErr w:type="spellStart"/>
-            <w:r>
-              <w:rPr>
-                <w:lang w:val="da-DK"/>
-              </w:rPr>
-              <w:t>Scrape</w:t>
-            </w:r>
-            <w:proofErr w:type="spellEnd"/>
-            <w:r>
-              <w:rPr>
-                <w:lang w:val="da-DK"/>
-              </w:rPr>
-              <w:t xml:space="preserve"> data / Hent data fra API.</w:t>
+            <w:r>
+              <w:rPr>
+                <w:lang w:val="da-DK"/>
+              </w:rPr>
+              <w:t>Scrape data / Hent data fra API.</w:t>
             </w:r>
           </w:p>
           <w:p>
@@ -401,49 +369,7 @@
               <w:rPr>
                 <w:lang w:val="da-DK"/>
               </w:rPr>
-              <w:t xml:space="preserve"> metode-</w:t>
-            </w:r>
-            <w:proofErr w:type="spellStart"/>
-            <w:r>
-              <w:rPr>
-                <w:lang w:val="da-DK"/>
-              </w:rPr>
-              <w:t>afnist</w:t>
-            </w:r>
-            <w:proofErr w:type="spellEnd"/>
-            <w:r>
-              <w:rPr>
-                <w:lang w:val="da-DK"/>
-              </w:rPr>
-              <w:t xml:space="preserve"> (</w:t>
-            </w:r>
-            <w:proofErr w:type="spellStart"/>
-            <w:r>
-              <w:rPr>
-                <w:lang w:val="da-DK"/>
-              </w:rPr>
-              <w:t>e.g</w:t>
-            </w:r>
-            <w:proofErr w:type="spellEnd"/>
-            <w:r>
-              <w:rPr>
-                <w:lang w:val="da-DK"/>
-              </w:rPr>
-              <w:t xml:space="preserve">. Data, </w:t>
-            </w:r>
-            <w:proofErr w:type="spellStart"/>
-            <w:r>
-              <w:rPr>
-                <w:lang w:val="da-DK"/>
-              </w:rPr>
-              <w:t>Ethics</w:t>
-            </w:r>
-            <w:proofErr w:type="spellEnd"/>
-            <w:r>
-              <w:rPr>
-                <w:lang w:val="da-DK"/>
-              </w:rPr>
-              <w:t>).</w:t>
+              <w:t xml:space="preserve"> metode-afnist (e.g. Data, Ethics).</w:t>
             </w:r>
           </w:p>
         </w:tc>
@@ -471,19 +397,11 @@
               </w:rPr>
               <w:t xml:space="preserve"> </w:t>
             </w:r>
-            <w:proofErr w:type="spellStart"/>
-            <w:r>
-              <w:rPr>
-                <w:lang w:val="da-DK"/>
-              </w:rPr>
-              <w:t>Scrape</w:t>
-            </w:r>
-            <w:proofErr w:type="spellEnd"/>
-            <w:r>
-              <w:rPr>
-                <w:lang w:val="da-DK"/>
-              </w:rPr>
-              <w:t xml:space="preserve"> data / Hent data fra API.</w:t>
+            <w:r>
+              <w:rPr>
+                <w:lang w:val="da-DK"/>
+              </w:rPr>
+              <w:t>Scrape data / Hent data fra API.</w:t>
             </w:r>
           </w:p>
           <w:p>
@@ -515,55 +433,13 @@
               <w:rPr>
                 <w:lang w:val="da-DK"/>
               </w:rPr>
-              <w:t xml:space="preserve"> metode-</w:t>
-            </w:r>
-            <w:proofErr w:type="spellStart"/>
-            <w:r>
-              <w:rPr>
-                <w:lang w:val="da-DK"/>
-              </w:rPr>
-              <w:t>afnist</w:t>
-            </w:r>
-            <w:proofErr w:type="spellEnd"/>
-            <w:r>
-              <w:rPr>
-                <w:lang w:val="da-DK"/>
-              </w:rPr>
-              <w:t xml:space="preserve"> (</w:t>
-            </w:r>
-            <w:proofErr w:type="spellStart"/>
-            <w:r>
-              <w:rPr>
-                <w:lang w:val="da-DK"/>
-              </w:rPr>
-              <w:t>e.g</w:t>
-            </w:r>
-            <w:proofErr w:type="spellEnd"/>
-            <w:r>
-              <w:rPr>
-                <w:lang w:val="da-DK"/>
-              </w:rPr>
-              <w:t xml:space="preserve">. Data, </w:t>
-            </w:r>
-            <w:proofErr w:type="spellStart"/>
-            <w:r>
-              <w:rPr>
-                <w:lang w:val="da-DK"/>
-              </w:rPr>
-              <w:t>Ethics</w:t>
-            </w:r>
-            <w:proofErr w:type="spellEnd"/>
-            <w:r>
-              <w:rPr>
-                <w:lang w:val="da-DK"/>
-              </w:rPr>
-              <w:t>)</w:t>
-            </w:r>
-          </w:p>
-        </w:tc>
-        <w:tc>
-          <w:tcPr>
-            <w:tcW w:w="2057" w:type="dxa"/>
+              <w:t xml:space="preserve"> metode-afnist (e.g. Data, Ethics)</w:t>
+            </w:r>
+          </w:p>
+        </w:tc>
+        <w:tc>
+          <w:tcPr>
+            <w:tcW w:w="1722" w:type="dxa"/>
             <w:vMerge w:val="restart"/>
           </w:tcPr>
           <w:p>
@@ -657,35 +533,7 @@
               <w:rPr>
                 <w:lang w:val="da-DK"/>
               </w:rPr>
-              <w:t xml:space="preserve"> (ML? </w:t>
-            </w:r>
-            <w:proofErr w:type="spellStart"/>
-            <w:r>
-              <w:rPr>
-                <w:lang w:val="da-DK"/>
-              </w:rPr>
-              <w:t>Scrape</w:t>
-            </w:r>
-            <w:proofErr w:type="spellEnd"/>
-            <w:r>
-              <w:rPr>
-                <w:lang w:val="da-DK"/>
-              </w:rPr>
-              <w:t xml:space="preserve">? </w:t>
-            </w:r>
-            <w:proofErr w:type="spellStart"/>
-            <w:r>
-              <w:rPr>
-                <w:lang w:val="da-DK"/>
-              </w:rPr>
-              <w:t>Sentiment</w:t>
-            </w:r>
-            <w:proofErr w:type="spellEnd"/>
-            <w:r>
-              <w:rPr>
-                <w:lang w:val="da-DK"/>
-              </w:rPr>
-              <w:t>?)</w:t>
+              <w:t xml:space="preserve"> (ML? Scrape? Sentiment?)</w:t>
             </w:r>
           </w:p>
           <w:p>
@@ -729,16 +577,8 @@
               <w:rPr>
                 <w:lang w:val="da-DK"/>
               </w:rPr>
-              <w:t xml:space="preserve">g analyse (i.e. </w:t>
-            </w:r>
-            <w:proofErr w:type="spellStart"/>
-            <w:r>
-              <w:rPr>
-                <w:lang w:val="da-DK"/>
-              </w:rPr>
-              <w:t>deskreptiv</w:t>
-            </w:r>
-            <w:proofErr w:type="spellEnd"/>
+              <w:t>g analyse (i.e. deskreptiv</w:t>
+            </w:r>
           </w:p>
           <w:p>
             <w:pPr>
@@ -811,7 +651,7 @@
         </w:tc>
         <w:tc>
           <w:tcPr>
-            <w:tcW w:w="1082" w:type="dxa"/>
+            <w:tcW w:w="992" w:type="dxa"/>
             <w:vMerge w:val="restart"/>
           </w:tcPr>
           <w:p>
@@ -871,7 +711,7 @@
         </w:tc>
         <w:tc>
           <w:tcPr>
-            <w:tcW w:w="2087" w:type="dxa"/>
+            <w:tcW w:w="1843" w:type="dxa"/>
             <w:vMerge w:val="restart"/>
           </w:tcPr>
           <w:p>
@@ -977,15 +817,7 @@
               <w:rPr>
                 <w:lang w:val="da-DK"/>
               </w:rPr>
-              <w:t>Lav desk</w:t>
-            </w:r>
-            <w:bookmarkStart w:id="0" w:name="_GoBack"/>
-            <w:bookmarkEnd w:id="0"/>
-            <w:r>
-              <w:rPr>
-                <w:lang w:val="da-DK"/>
-              </w:rPr>
-              <w:t>riptiv analyse</w:t>
+              <w:t>Lav deskriptiv analyse</w:t>
             </w:r>
           </w:p>
           <w:p>
@@ -998,13 +830,8 @@
               <w:ind w:left="177" w:hanging="100"/>
               <w:cnfStyle w:val="000000000000" w:firstRow="0" w:lastRow="0" w:firstColumn="0" w:lastColumn="0" w:oddVBand="0" w:evenVBand="0" w:oddHBand="0" w:evenHBand="0" w:firstRowFirstColumn="0" w:firstRowLastColumn="0" w:lastRowFirstColumn="0" w:lastRowLastColumn="0"/>
             </w:pPr>
-            <w:proofErr w:type="spellStart"/>
-            <w:r>
-              <w:t>Lav</w:t>
-            </w:r>
-            <w:proofErr w:type="spellEnd"/>
-            <w:r>
-              <w:t xml:space="preserve"> First-Difference variable</w:t>
+            <w:r>
+              <w:t>Lav First-Difference variable</w:t>
             </w:r>
           </w:p>
           <w:p>
@@ -1017,25 +844,15 @@
               <w:ind w:left="177" w:hanging="100"/>
               <w:cnfStyle w:val="000000000000" w:firstRow="0" w:lastRow="0" w:firstColumn="0" w:lastColumn="0" w:oddVBand="0" w:evenVBand="0" w:oddHBand="0" w:evenHBand="0" w:firstRowFirstColumn="0" w:firstRowLastColumn="0" w:lastRowFirstColumn="0" w:lastRowLastColumn="0"/>
             </w:pPr>
-            <w:proofErr w:type="spellStart"/>
-            <w:r>
-              <w:t>Lav</w:t>
-            </w:r>
-            <w:proofErr w:type="spellEnd"/>
-            <w:r>
-              <w:t xml:space="preserve"> First-D</w:t>
+            <w:r>
+              <w:t>Lav First-D</w:t>
             </w:r>
             <w:r>
               <w:t>ifferenc</w:t>
             </w:r>
             <w:r>
-              <w:t xml:space="preserve">e </w:t>
-            </w:r>
-            <w:proofErr w:type="spellStart"/>
-            <w:r>
-              <w:t>analyse</w:t>
-            </w:r>
-            <w:proofErr w:type="spellEnd"/>
+              <w:t>e analyse</w:t>
+            </w:r>
           </w:p>
           <w:p>
             <w:pPr>
@@ -1056,19 +873,330 @@
         </w:tc>
         <w:tc>
           <w:tcPr>
-            <w:tcW w:w="1585" w:type="dxa"/>
+            <w:tcW w:w="1417" w:type="dxa"/>
             <w:vMerge w:val="restart"/>
           </w:tcPr>
           <w:p>
             <w:pPr>
-              <w:cnfStyle w:val="000000000000" w:firstRow="0" w:lastRow="0" w:firstColumn="0" w:lastColumn="0" w:oddVBand="0" w:evenVBand="0" w:oddHBand="0" w:evenHBand="0" w:firstRowFirstColumn="0" w:firstRowLastColumn="0" w:lastRowFirstColumn="0" w:lastRowLastColumn="0"/>
-            </w:pPr>
-          </w:p>
-        </w:tc>
-        <w:tc>
-          <w:tcPr>
-            <w:tcW w:w="1585" w:type="dxa"/>
+              <w:numPr>
+                <w:ilvl w:val="0"/>
+                <w:numId w:val="4"/>
+              </w:numPr>
+              <w:ind w:left="215" w:hanging="138"/>
+              <w:cnfStyle w:val="000000000000" w:firstRow="0" w:lastRow="0" w:firstColumn="0" w:lastColumn="0" w:oddVBand="0" w:evenVBand="0" w:oddHBand="0" w:evenHBand="0" w:firstRowFirstColumn="0" w:firstRowLastColumn="0" w:lastRowFirstColumn="0" w:lastRowLastColumn="0"/>
+              <w:rPr>
+                <w:lang w:val="da-DK"/>
+              </w:rPr>
+            </w:pPr>
+            <w:r>
+              <w:rPr>
+                <w:lang w:val="da-DK"/>
+              </w:rPr>
+              <w:t>Deskreptiv statistisk</w:t>
+            </w:r>
+          </w:p>
+          <w:p>
+            <w:pPr>
+              <w:numPr>
+                <w:ilvl w:val="0"/>
+                <w:numId w:val="4"/>
+              </w:numPr>
+              <w:ind w:left="215" w:hanging="142"/>
+              <w:cnfStyle w:val="000000000000" w:firstRow="0" w:lastRow="0" w:firstColumn="0" w:lastColumn="0" w:oddVBand="0" w:evenVBand="0" w:oddHBand="0" w:evenHBand="0" w:firstRowFirstColumn="0" w:firstRowLastColumn="0" w:lastRowFirstColumn="0" w:lastRowLastColumn="0"/>
+              <w:rPr>
+                <w:lang w:val="da-DK"/>
+              </w:rPr>
+            </w:pPr>
+            <w:r>
+              <w:rPr>
+                <w:lang w:val="da-DK"/>
+              </w:rPr>
+              <w:t>Analyse</w:t>
+            </w:r>
+          </w:p>
+          <w:p>
+            <w:pPr>
+              <w:numPr>
+                <w:ilvl w:val="0"/>
+                <w:numId w:val="4"/>
+              </w:numPr>
+              <w:ind w:left="215" w:hanging="142"/>
+              <w:cnfStyle w:val="000000000000" w:firstRow="0" w:lastRow="0" w:firstColumn="0" w:lastColumn="0" w:oddVBand="0" w:evenVBand="0" w:oddHBand="0" w:evenHBand="0" w:firstRowFirstColumn="0" w:firstRowLastColumn="0" w:lastRowFirstColumn="0" w:lastRowLastColumn="0"/>
+              <w:rPr>
+                <w:lang w:val="da-DK"/>
+              </w:rPr>
+            </w:pPr>
+            <w:r>
+              <w:rPr>
+                <w:lang w:val="da-DK"/>
+              </w:rPr>
+              <w:t>Diskussion</w:t>
+            </w:r>
+          </w:p>
+          <w:p>
+            <w:pPr>
+              <w:cnfStyle w:val="000000000000" w:firstRow="0" w:lastRow="0" w:firstColumn="0" w:lastColumn="0" w:oddVBand="0" w:evenVBand="0" w:oddHBand="0" w:evenHBand="0" w:firstRowFirstColumn="0" w:firstRowLastColumn="0" w:lastRowFirstColumn="0" w:lastRowLastColumn="0"/>
+            </w:pPr>
+          </w:p>
+        </w:tc>
+        <w:tc>
+          <w:tcPr>
+            <w:tcW w:w="2422" w:type="dxa"/>
             <w:vMerge w:val="restart"/>
+          </w:tcPr>
+          <w:p>
+            <w:pPr>
+              <w:pStyle w:val="ListParagraph"/>
+              <w:numPr>
+                <w:ilvl w:val="0"/>
+                <w:numId w:val="4"/>
+              </w:numPr>
+              <w:ind w:left="190" w:hanging="114"/>
+              <w:cnfStyle w:val="000000000000" w:firstRow="0" w:lastRow="0" w:firstColumn="0" w:lastColumn="0" w:oddVBand="0" w:evenVBand="0" w:oddHBand="0" w:evenHBand="0" w:firstRowFirstColumn="0" w:firstRowLastColumn="0" w:lastRowFirstColumn="0" w:lastRowLastColumn="0"/>
+              <w:rPr>
+                <w:lang w:val="da-DK"/>
+              </w:rPr>
+            </w:pPr>
+            <w:r>
+              <w:rPr>
+                <w:lang w:val="da-DK"/>
+              </w:rPr>
+              <w:t>Problemformulering</w:t>
+            </w:r>
+          </w:p>
+          <w:p>
+            <w:pPr>
+              <w:pStyle w:val="ListParagraph"/>
+              <w:numPr>
+                <w:ilvl w:val="0"/>
+                <w:numId w:val="4"/>
+              </w:numPr>
+              <w:ind w:left="190" w:hanging="114"/>
+              <w:cnfStyle w:val="000000000000" w:firstRow="0" w:lastRow="0" w:firstColumn="0" w:lastColumn="0" w:oddVBand="0" w:evenVBand="0" w:oddHBand="0" w:evenHBand="0" w:firstRowFirstColumn="0" w:firstRowLastColumn="0" w:lastRowFirstColumn="0" w:lastRowLastColumn="0"/>
+              <w:rPr>
+                <w:lang w:val="da-DK"/>
+              </w:rPr>
+            </w:pPr>
+            <w:r>
+              <w:rPr>
+                <w:lang w:val="da-DK"/>
+              </w:rPr>
+              <w:t>Introduktion (problemformulering)</w:t>
+            </w:r>
+          </w:p>
+          <w:p>
+            <w:pPr>
+              <w:pStyle w:val="ListParagraph"/>
+              <w:numPr>
+                <w:ilvl w:val="0"/>
+                <w:numId w:val="4"/>
+              </w:numPr>
+              <w:ind w:left="190" w:hanging="114"/>
+              <w:cnfStyle w:val="000000000000" w:firstRow="0" w:lastRow="0" w:firstColumn="0" w:lastColumn="0" w:oddVBand="0" w:evenVBand="0" w:oddHBand="0" w:evenHBand="0" w:firstRowFirstColumn="0" w:firstRowLastColumn="0" w:lastRowFirstColumn="0" w:lastRowLastColumn="0"/>
+              <w:rPr>
+                <w:lang w:val="da-DK"/>
+              </w:rPr>
+            </w:pPr>
+            <w:r>
+              <w:rPr>
+                <w:lang w:val="da-DK"/>
+              </w:rPr>
+              <w:t>Diskussion</w:t>
+            </w:r>
+          </w:p>
+          <w:p>
+            <w:pPr>
+              <w:pStyle w:val="ListParagraph"/>
+              <w:numPr>
+                <w:ilvl w:val="0"/>
+                <w:numId w:val="4"/>
+              </w:numPr>
+              <w:ind w:left="190" w:hanging="114"/>
+              <w:cnfStyle w:val="000000000000" w:firstRow="0" w:lastRow="0" w:firstColumn="0" w:lastColumn="0" w:oddVBand="0" w:evenVBand="0" w:oddHBand="0" w:evenHBand="0" w:firstRowFirstColumn="0" w:firstRowLastColumn="0" w:lastRowFirstColumn="0" w:lastRowLastColumn="0"/>
+              <w:rPr>
+                <w:lang w:val="da-DK"/>
+              </w:rPr>
+            </w:pPr>
+            <w:r>
+              <w:rPr>
+                <w:lang w:val="da-DK"/>
+              </w:rPr>
+              <w:t>Konklusion</w:t>
+            </w:r>
+          </w:p>
+          <w:p>
+            <w:pPr>
+              <w:pStyle w:val="ListParagraph"/>
+              <w:numPr>
+                <w:ilvl w:val="0"/>
+                <w:numId w:val="4"/>
+              </w:numPr>
+              <w:ind w:left="190" w:hanging="114"/>
+              <w:cnfStyle w:val="000000000000" w:firstRow="0" w:lastRow="0" w:firstColumn="0" w:lastColumn="0" w:oddVBand="0" w:evenVBand="0" w:oddHBand="0" w:evenHBand="0" w:firstRowFirstColumn="0" w:firstRowLastColumn="0" w:lastRowFirstColumn="0" w:lastRowLastColumn="0"/>
+              <w:rPr>
+                <w:lang w:val="da-DK"/>
+              </w:rPr>
+            </w:pPr>
+            <w:r>
+              <w:rPr>
+                <w:lang w:val="da-DK"/>
+              </w:rPr>
+              <w:t>Sammens</w:t>
+            </w:r>
+            <w:r>
+              <w:rPr>
+                <w:lang w:val="da-DK"/>
+              </w:rPr>
+              <w:t>æ</w:t>
+            </w:r>
+            <w:r>
+              <w:rPr>
+                <w:lang w:val="da-DK"/>
+              </w:rPr>
+              <w:t>tte og str</w:t>
+            </w:r>
+            <w:r>
+              <w:rPr>
+                <w:lang w:val="da-DK"/>
+              </w:rPr>
+              <w:t>ø</w:t>
+            </w:r>
+            <w:r>
+              <w:rPr>
+                <w:lang w:val="da-DK"/>
+              </w:rPr>
+              <w:t>mline iPython Notebooks</w:t>
+            </w:r>
+          </w:p>
+        </w:tc>
+      </w:tr>
+      <w:tr>
+        <w:trPr>
+          <w:trHeight w:val="2032"/>
+        </w:trPr>
+        <w:tc>
+          <w:tcPr>
+            <w:cnfStyle w:val="001000000000" w:firstRow="0" w:lastRow="0" w:firstColumn="1" w:lastColumn="0" w:oddVBand="0" w:evenVBand="0" w:oddHBand="0" w:evenHBand="0" w:firstRowFirstColumn="0" w:firstRowLastColumn="0" w:lastRowFirstColumn="0" w:lastRowLastColumn="0"/>
+            <w:tcW w:w="1423" w:type="dxa"/>
+          </w:tcPr>
+          <w:p>
+            <w:pPr>
+              <w:rPr>
+                <w:lang w:val="da-DK"/>
+              </w:rPr>
+            </w:pPr>
+            <w:r>
+              <w:rPr>
+                <w:lang w:val="da-DK"/>
+              </w:rPr>
+              <w:t>Eftermiddag</w:t>
+            </w:r>
+          </w:p>
+        </w:tc>
+        <w:tc>
+          <w:tcPr>
+            <w:tcW w:w="1559" w:type="dxa"/>
+          </w:tcPr>
+          <w:p>
+            <w:pPr>
+              <w:pStyle w:val="ListParagraph"/>
+              <w:numPr>
+                <w:ilvl w:val="0"/>
+                <w:numId w:val="4"/>
+              </w:numPr>
+              <w:ind w:left="174" w:hanging="97"/>
+              <w:cnfStyle w:val="000000000000" w:firstRow="0" w:lastRow="0" w:firstColumn="0" w:lastColumn="0" w:oddVBand="0" w:evenVBand="0" w:oddHBand="0" w:evenHBand="0" w:firstRowFirstColumn="0" w:firstRowLastColumn="0" w:lastRowFirstColumn="0" w:lastRowLastColumn="0"/>
+              <w:rPr>
+                <w:lang w:val="da-DK"/>
+              </w:rPr>
+            </w:pPr>
+            <w:r>
+              <w:rPr>
+                <w:lang w:val="da-DK"/>
+              </w:rPr>
+              <w:t>F</w:t>
+            </w:r>
+            <w:r>
+              <w:rPr>
+                <w:lang w:val="da-DK"/>
+              </w:rPr>
+              <w:t>æ</w:t>
+            </w:r>
+            <w:r>
+              <w:rPr>
+                <w:lang w:val="da-DK"/>
+              </w:rPr>
+              <w:t>rdigg</w:t>
+            </w:r>
+            <w:r>
+              <w:rPr>
+                <w:lang w:val="da-DK"/>
+              </w:rPr>
+              <w:t>ø</w:t>
+            </w:r>
+            <w:r>
+              <w:rPr>
+                <w:lang w:val="da-DK"/>
+              </w:rPr>
+              <w:t>r aflevering 2.</w:t>
+            </w:r>
+          </w:p>
+          <w:p>
+            <w:pPr>
+              <w:pStyle w:val="ListParagraph"/>
+              <w:numPr>
+                <w:ilvl w:val="0"/>
+                <w:numId w:val="4"/>
+              </w:numPr>
+              <w:ind w:left="174" w:hanging="97"/>
+              <w:cnfStyle w:val="000000000000" w:firstRow="0" w:lastRow="0" w:firstColumn="0" w:lastColumn="0" w:oddVBand="0" w:evenVBand="0" w:oddHBand="0" w:evenHBand="0" w:firstRowFirstColumn="0" w:firstRowLastColumn="0" w:lastRowFirstColumn="0" w:lastRowLastColumn="0"/>
+              <w:rPr>
+                <w:lang w:val="da-DK"/>
+              </w:rPr>
+            </w:pPr>
+            <w:r>
+              <w:rPr>
+                <w:lang w:val="da-DK"/>
+              </w:rPr>
+              <w:t>F</w:t>
+            </w:r>
+            <w:r>
+              <w:rPr>
+                <w:lang w:val="da-DK"/>
+              </w:rPr>
+              <w:t>ø</w:t>
+            </w:r>
+            <w:r>
+              <w:rPr>
+                <w:lang w:val="da-DK"/>
+              </w:rPr>
+              <w:t>rste udkast til Problemformulering.</w:t>
+            </w:r>
+          </w:p>
+          <w:p>
+            <w:pPr>
+              <w:pStyle w:val="ListParagraph"/>
+              <w:numPr>
+                <w:ilvl w:val="0"/>
+                <w:numId w:val="4"/>
+              </w:numPr>
+              <w:ind w:left="174" w:hanging="97"/>
+              <w:cnfStyle w:val="000000000000" w:firstRow="0" w:lastRow="0" w:firstColumn="0" w:lastColumn="0" w:oddVBand="0" w:evenVBand="0" w:oddHBand="0" w:evenHBand="0" w:firstRowFirstColumn="0" w:firstRowLastColumn="0" w:lastRowFirstColumn="0" w:lastRowLastColumn="0"/>
+              <w:rPr>
+                <w:lang w:val="da-DK"/>
+              </w:rPr>
+            </w:pPr>
+            <w:r>
+              <w:rPr>
+                <w:lang w:val="da-DK"/>
+              </w:rPr>
+              <w:t>Lokalisering af data.</w:t>
+            </w:r>
+          </w:p>
+        </w:tc>
+        <w:tc>
+          <w:tcPr>
+            <w:tcW w:w="1772" w:type="dxa"/>
           </w:tcPr>
           <w:p>
             <w:pPr>
@@ -1084,153 +1212,12 @@
               </w:rPr>
             </w:pPr>
             <w:r>
-              <w:t xml:space="preserve"> </w:t>
-            </w:r>
-            <w:r>
-              <w:rPr>
-                <w:lang w:val="da-DK"/>
-              </w:rPr>
-              <w:t>Skriv intro-afsnit</w:t>
-            </w:r>
-          </w:p>
-          <w:p>
-            <w:pPr>
-              <w:cnfStyle w:val="000000000000" w:firstRow="0" w:lastRow="0" w:firstColumn="0" w:lastColumn="0" w:oddVBand="0" w:evenVBand="0" w:oddHBand="0" w:evenHBand="0" w:firstRowFirstColumn="0" w:firstRowLastColumn="0" w:lastRowFirstColumn="0" w:lastRowLastColumn="0"/>
-              <w:rPr>
-                <w:lang w:val="da-DK"/>
-              </w:rPr>
-            </w:pPr>
-          </w:p>
-        </w:tc>
-      </w:tr>
-      <w:tr>
-        <w:trPr>
-          <w:trHeight w:val="2032"/>
-        </w:trPr>
-        <w:tc>
-          <w:tcPr>
-            <w:cnfStyle w:val="001000000000" w:firstRow="0" w:lastRow="0" w:firstColumn="1" w:lastColumn="0" w:oddVBand="0" w:evenVBand="0" w:oddHBand="0" w:evenHBand="0" w:firstRowFirstColumn="0" w:firstRowLastColumn="0" w:lastRowFirstColumn="0" w:lastRowLastColumn="0"/>
-            <w:tcW w:w="1423" w:type="dxa"/>
-          </w:tcPr>
-          <w:p>
-            <w:pPr>
-              <w:rPr>
-                <w:lang w:val="da-DK"/>
-              </w:rPr>
-            </w:pPr>
-            <w:r>
-              <w:rPr>
-                <w:lang w:val="da-DK"/>
-              </w:rPr>
-              <w:t>Eftermiddag</w:t>
-            </w:r>
-          </w:p>
-        </w:tc>
-        <w:tc>
-          <w:tcPr>
-            <w:tcW w:w="1746" w:type="dxa"/>
-          </w:tcPr>
-          <w:p>
-            <w:pPr>
-              <w:pStyle w:val="ListParagraph"/>
-              <w:numPr>
-                <w:ilvl w:val="0"/>
-                <w:numId w:val="4"/>
-              </w:numPr>
-              <w:ind w:left="174" w:hanging="97"/>
-              <w:cnfStyle w:val="000000000000" w:firstRow="0" w:lastRow="0" w:firstColumn="0" w:lastColumn="0" w:oddVBand="0" w:evenVBand="0" w:oddHBand="0" w:evenHBand="0" w:firstRowFirstColumn="0" w:firstRowLastColumn="0" w:lastRowFirstColumn="0" w:lastRowLastColumn="0"/>
-              <w:rPr>
-                <w:lang w:val="da-DK"/>
-              </w:rPr>
-            </w:pPr>
-            <w:r>
-              <w:rPr>
-                <w:lang w:val="da-DK"/>
-              </w:rPr>
-              <w:t>F</w:t>
-            </w:r>
-            <w:r>
-              <w:rPr>
-                <w:lang w:val="da-DK"/>
-              </w:rPr>
-              <w:t>æ</w:t>
-            </w:r>
-            <w:r>
-              <w:rPr>
-                <w:lang w:val="da-DK"/>
-              </w:rPr>
-              <w:t>rdigg</w:t>
-            </w:r>
-            <w:r>
-              <w:rPr>
-                <w:lang w:val="da-DK"/>
-              </w:rPr>
-              <w:t>ø</w:t>
-            </w:r>
-            <w:r>
-              <w:rPr>
-                <w:lang w:val="da-DK"/>
-              </w:rPr>
-              <w:t>r aflevering 2.</w:t>
-            </w:r>
-          </w:p>
-          <w:p>
-            <w:pPr>
-              <w:pStyle w:val="ListParagraph"/>
-              <w:numPr>
-                <w:ilvl w:val="0"/>
-                <w:numId w:val="4"/>
-              </w:numPr>
-              <w:ind w:left="174" w:hanging="97"/>
-              <w:cnfStyle w:val="000000000000" w:firstRow="0" w:lastRow="0" w:firstColumn="0" w:lastColumn="0" w:oddVBand="0" w:evenVBand="0" w:oddHBand="0" w:evenHBand="0" w:firstRowFirstColumn="0" w:firstRowLastColumn="0" w:lastRowFirstColumn="0" w:lastRowLastColumn="0"/>
-              <w:rPr>
-                <w:lang w:val="da-DK"/>
-              </w:rPr>
-            </w:pPr>
-            <w:r>
-              <w:rPr>
-                <w:lang w:val="da-DK"/>
-              </w:rPr>
-              <w:t>F</w:t>
-            </w:r>
-            <w:r>
-              <w:rPr>
-                <w:lang w:val="da-DK"/>
-              </w:rPr>
-              <w:t>ø</w:t>
-            </w:r>
-            <w:r>
-              <w:rPr>
-                <w:lang w:val="da-DK"/>
-              </w:rPr>
-              <w:t>rste udkast til Problemformulering.</w:t>
-            </w:r>
-          </w:p>
-          <w:p>
-            <w:pPr>
-              <w:pStyle w:val="ListParagraph"/>
-              <w:numPr>
-                <w:ilvl w:val="0"/>
-                <w:numId w:val="4"/>
-              </w:numPr>
-              <w:ind w:left="174" w:hanging="97"/>
-              <w:cnfStyle w:val="000000000000" w:firstRow="0" w:lastRow="0" w:firstColumn="0" w:lastColumn="0" w:oddVBand="0" w:evenVBand="0" w:oddHBand="0" w:evenHBand="0" w:firstRowFirstColumn="0" w:firstRowLastColumn="0" w:lastRowFirstColumn="0" w:lastRowLastColumn="0"/>
-              <w:rPr>
-                <w:lang w:val="da-DK"/>
-              </w:rPr>
-            </w:pPr>
-            <w:r>
-              <w:rPr>
-                <w:lang w:val="da-DK"/>
-              </w:rPr>
-              <w:t>Lokalisering af data.</w:t>
-            </w:r>
-          </w:p>
-        </w:tc>
-        <w:tc>
-          <w:tcPr>
-            <w:tcW w:w="1585" w:type="dxa"/>
-          </w:tcPr>
+              <w:rPr>
+                <w:lang w:val="da-DK"/>
+              </w:rPr>
+              <w:t>Scrape data / Hent data fra API.</w:t>
+            </w:r>
+          </w:p>
           <w:p>
             <w:pPr>
               <w:pStyle w:val="ListParagraph"/>
@@ -1244,19 +1231,23 @@
                 <w:lang w:val="da-DK"/>
               </w:rPr>
             </w:pPr>
-            <w:proofErr w:type="spellStart"/>
-            <w:r>
-              <w:rPr>
-                <w:lang w:val="da-DK"/>
-              </w:rPr>
-              <w:t>Scrape</w:t>
-            </w:r>
-            <w:proofErr w:type="spellEnd"/>
-            <w:r>
-              <w:rPr>
-                <w:lang w:val="da-DK"/>
-              </w:rPr>
-              <w:t xml:space="preserve"> data / Hent data fra API.</w:t>
+            <w:r>
+              <w:rPr>
+                <w:lang w:val="da-DK"/>
+              </w:rPr>
+              <w:t>Sorter og ops</w:t>
+            </w:r>
+            <w:r>
+              <w:rPr>
+                <w:lang w:val="da-DK"/>
+              </w:rPr>
+              <w:t>æ</w:t>
+            </w:r>
+            <w:r>
+              <w:rPr>
+                <w:lang w:val="da-DK"/>
+              </w:rPr>
+              <w:t>t data til analyse.</w:t>
             </w:r>
           </w:p>
           <w:p>
@@ -1276,19 +1267,7 @@
               <w:rPr>
                 <w:lang w:val="da-DK"/>
               </w:rPr>
-              <w:t>Sorter og ops</w:t>
-            </w:r>
-            <w:r>
-              <w:rPr>
-                <w:lang w:val="da-DK"/>
-              </w:rPr>
-              <w:t>æ</w:t>
-            </w:r>
-            <w:r>
-              <w:rPr>
-                <w:lang w:val="da-DK"/>
-              </w:rPr>
-              <w:t>t data til analyse.</w:t>
+              <w:t>Skriv intro-afsnit</w:t>
             </w:r>
           </w:p>
           <w:p>
@@ -1308,7 +1287,19 @@
               <w:rPr>
                 <w:lang w:val="da-DK"/>
               </w:rPr>
-              <w:t>Skriv intro-afsnit</w:t>
+              <w:t>Start p</w:t>
+            </w:r>
+            <w:r>
+              <w:rPr>
+                <w:lang w:val="da-DK"/>
+              </w:rPr>
+              <w:t>å</w:t>
+            </w:r>
+            <w:r>
+              <w:rPr>
+                <w:lang w:val="da-DK"/>
+              </w:rPr>
+              <w:t xml:space="preserve"> metode-afnist (e.g. Data, Ethics).</w:t>
             </w:r>
           </w:p>
           <w:p>
@@ -1328,63 +1319,15 @@
               <w:rPr>
                 <w:lang w:val="da-DK"/>
               </w:rPr>
-              <w:t>Start p</w:t>
-            </w:r>
-            <w:r>
-              <w:rPr>
-                <w:lang w:val="da-DK"/>
-              </w:rPr>
-              <w:t>å</w:t>
-            </w:r>
-            <w:r>
-              <w:rPr>
-                <w:lang w:val="da-DK"/>
-              </w:rPr>
-              <w:t xml:space="preserve"> metode-</w:t>
-            </w:r>
-            <w:proofErr w:type="spellStart"/>
-            <w:r>
-              <w:rPr>
-                <w:lang w:val="da-DK"/>
-              </w:rPr>
-              <w:t>afnist</w:t>
-            </w:r>
-            <w:proofErr w:type="spellEnd"/>
-            <w:r>
-              <w:rPr>
-                <w:lang w:val="da-DK"/>
-              </w:rPr>
-              <w:t xml:space="preserve"> (</w:t>
-            </w:r>
-            <w:proofErr w:type="spellStart"/>
-            <w:r>
-              <w:rPr>
-                <w:lang w:val="da-DK"/>
-              </w:rPr>
-              <w:t>e.g</w:t>
-            </w:r>
-            <w:proofErr w:type="spellEnd"/>
-            <w:r>
-              <w:rPr>
-                <w:lang w:val="da-DK"/>
-              </w:rPr>
-              <w:t xml:space="preserve">. Data, </w:t>
-            </w:r>
-            <w:proofErr w:type="spellStart"/>
-            <w:r>
-              <w:rPr>
-                <w:lang w:val="da-DK"/>
-              </w:rPr>
-              <w:t>Ethics</w:t>
-            </w:r>
-            <w:proofErr w:type="spellEnd"/>
-            <w:r>
-              <w:rPr>
-                <w:lang w:val="da-DK"/>
-              </w:rPr>
-              <w:t>).</w:t>
-            </w:r>
-          </w:p>
+              <w:t>(Peegrade).</w:t>
+            </w:r>
+          </w:p>
+        </w:tc>
+        <w:tc>
+          <w:tcPr>
+            <w:tcW w:w="1584" w:type="dxa"/>
+            <w:vMerge/>
+          </w:tcPr>
           <w:p>
             <w:pPr>
               <w:pStyle w:val="ListParagraph"/>
@@ -1392,46 +1335,6 @@
                 <w:ilvl w:val="0"/>
                 <w:numId w:val="4"/>
               </w:numPr>
-              <w:ind w:left="169" w:hanging="76"/>
-              <w:cnfStyle w:val="000000000000" w:firstRow="0" w:lastRow="0" w:firstColumn="0" w:lastColumn="0" w:oddVBand="0" w:evenVBand="0" w:oddHBand="0" w:evenHBand="0" w:firstRowFirstColumn="0" w:firstRowLastColumn="0" w:lastRowFirstColumn="0" w:lastRowLastColumn="0"/>
-              <w:rPr>
-                <w:lang w:val="da-DK"/>
-              </w:rPr>
-            </w:pPr>
-            <w:r>
-              <w:rPr>
-                <w:lang w:val="da-DK"/>
-              </w:rPr>
-              <w:t>(</w:t>
-            </w:r>
-            <w:proofErr w:type="spellStart"/>
-            <w:r>
-              <w:rPr>
-                <w:lang w:val="da-DK"/>
-              </w:rPr>
-              <w:t>Peegrade</w:t>
-            </w:r>
-            <w:proofErr w:type="spellEnd"/>
-            <w:r>
-              <w:rPr>
-                <w:lang w:val="da-DK"/>
-              </w:rPr>
-              <w:t>).</w:t>
-            </w:r>
-          </w:p>
-        </w:tc>
-        <w:tc>
-          <w:tcPr>
-            <w:tcW w:w="1584" w:type="dxa"/>
-            <w:vMerge/>
-          </w:tcPr>
-          <w:p>
-            <w:pPr>
-              <w:pStyle w:val="ListParagraph"/>
-              <w:numPr>
-                <w:ilvl w:val="0"/>
-                <w:numId w:val="4"/>
-              </w:numPr>
               <w:cnfStyle w:val="000000000000" w:firstRow="0" w:lastRow="0" w:firstColumn="0" w:lastColumn="0" w:oddVBand="0" w:evenVBand="0" w:oddHBand="0" w:evenHBand="0" w:firstRowFirstColumn="0" w:firstRowLastColumn="0" w:lastRowFirstColumn="0" w:lastRowLastColumn="0"/>
               <w:rPr>
                 <w:lang w:val="da-DK"/>
@@ -1455,7 +1358,7 @@
         </w:tc>
         <w:tc>
           <w:tcPr>
-            <w:tcW w:w="2057" w:type="dxa"/>
+            <w:tcW w:w="1722" w:type="dxa"/>
             <w:vMerge/>
           </w:tcPr>
           <w:p>
@@ -1469,7 +1372,7 @@
         </w:tc>
         <w:tc>
           <w:tcPr>
-            <w:tcW w:w="1082" w:type="dxa"/>
+            <w:tcW w:w="992" w:type="dxa"/>
             <w:vMerge/>
           </w:tcPr>
           <w:p>
@@ -1483,7 +1386,7 @@
         </w:tc>
         <w:tc>
           <w:tcPr>
-            <w:tcW w:w="2087" w:type="dxa"/>
+            <w:tcW w:w="1843" w:type="dxa"/>
             <w:vMerge/>
           </w:tcPr>
           <w:p>
@@ -1497,7 +1400,7 @@
         </w:tc>
         <w:tc>
           <w:tcPr>
-            <w:tcW w:w="1585" w:type="dxa"/>
+            <w:tcW w:w="1417" w:type="dxa"/>
             <w:vMerge/>
           </w:tcPr>
           <w:p>
@@ -1511,11 +1414,12 @@
         </w:tc>
         <w:tc>
           <w:tcPr>
-            <w:tcW w:w="1585" w:type="dxa"/>
+            <w:tcW w:w="2422" w:type="dxa"/>
             <w:vMerge/>
           </w:tcPr>
           <w:p>
             <w:pPr>
+              <w:ind w:left="190" w:hanging="114"/>
               <w:cnfStyle w:val="000000000000" w:firstRow="0" w:lastRow="0" w:firstColumn="0" w:lastColumn="0" w:oddVBand="0" w:evenVBand="0" w:oddHBand="0" w:evenHBand="0" w:firstRowFirstColumn="0" w:firstRowLastColumn="0" w:lastRowFirstColumn="0" w:lastRowLastColumn="0"/>
               <w:rPr>
                 <w:lang w:val="da-DK"/>
@@ -1555,7 +1459,33 @@
         </w:tc>
         <w:tc>
           <w:tcPr>
-            <w:tcW w:w="1746" w:type="dxa"/>
+            <w:tcW w:w="1559" w:type="dxa"/>
+          </w:tcPr>
+          <w:p>
+            <w:pPr>
+              <w:cnfStyle w:val="000000000000" w:firstRow="0" w:lastRow="0" w:firstColumn="0" w:lastColumn="0" w:oddVBand="0" w:evenVBand="0" w:oddHBand="0" w:evenHBand="0" w:firstRowFirstColumn="0" w:firstRowLastColumn="0" w:lastRowFirstColumn="0" w:lastRowLastColumn="0"/>
+              <w:rPr>
+                <w:lang w:val="da-DK"/>
+              </w:rPr>
+            </w:pPr>
+          </w:p>
+        </w:tc>
+        <w:tc>
+          <w:tcPr>
+            <w:tcW w:w="1772" w:type="dxa"/>
+          </w:tcPr>
+          <w:p>
+            <w:pPr>
+              <w:cnfStyle w:val="000000000000" w:firstRow="0" w:lastRow="0" w:firstColumn="0" w:lastColumn="0" w:oddVBand="0" w:evenVBand="0" w:oddHBand="0" w:evenHBand="0" w:firstRowFirstColumn="0" w:firstRowLastColumn="0" w:lastRowFirstColumn="0" w:lastRowLastColumn="0"/>
+              <w:rPr>
+                <w:lang w:val="da-DK"/>
+              </w:rPr>
+            </w:pPr>
+          </w:p>
+        </w:tc>
+        <w:tc>
+          <w:tcPr>
+            <w:tcW w:w="1584" w:type="dxa"/>
           </w:tcPr>
           <w:p>
             <w:pPr>
@@ -1577,32 +1507,6 @@
                 <w:lang w:val="da-DK"/>
               </w:rPr>
             </w:pPr>
-          </w:p>
-        </w:tc>
-        <w:tc>
-          <w:tcPr>
-            <w:tcW w:w="1584" w:type="dxa"/>
-          </w:tcPr>
-          <w:p>
-            <w:pPr>
-              <w:cnfStyle w:val="000000000000" w:firstRow="0" w:lastRow="0" w:firstColumn="0" w:lastColumn="0" w:oddVBand="0" w:evenVBand="0" w:oddHBand="0" w:evenHBand="0" w:firstRowFirstColumn="0" w:firstRowLastColumn="0" w:lastRowFirstColumn="0" w:lastRowLastColumn="0"/>
-              <w:rPr>
-                <w:lang w:val="da-DK"/>
-              </w:rPr>
-            </w:pPr>
-          </w:p>
-        </w:tc>
-        <w:tc>
-          <w:tcPr>
-            <w:tcW w:w="1585" w:type="dxa"/>
-          </w:tcPr>
-          <w:p>
-            <w:pPr>
-              <w:cnfStyle w:val="000000000000" w:firstRow="0" w:lastRow="0" w:firstColumn="0" w:lastColumn="0" w:oddVBand="0" w:evenVBand="0" w:oddHBand="0" w:evenHBand="0" w:firstRowFirstColumn="0" w:firstRowLastColumn="0" w:lastRowFirstColumn="0" w:lastRowLastColumn="0"/>
-              <w:rPr>
-                <w:lang w:val="da-DK"/>
-              </w:rPr>
-            </w:pPr>
             <w:r>
               <w:rPr>
                 <w:lang w:val="da-DK"/>
@@ -1613,80 +1517,64 @@
         </w:tc>
         <w:tc>
           <w:tcPr>
-            <w:tcW w:w="2057" w:type="dxa"/>
-          </w:tcPr>
-          <w:p>
-            <w:pPr>
-              <w:cnfStyle w:val="000000000000" w:firstRow="0" w:lastRow="0" w:firstColumn="0" w:lastColumn="0" w:oddVBand="0" w:evenVBand="0" w:oddHBand="0" w:evenHBand="0" w:firstRowFirstColumn="0" w:firstRowLastColumn="0" w:lastRowFirstColumn="0" w:lastRowLastColumn="0"/>
-              <w:rPr>
-                <w:lang w:val="da-DK"/>
-              </w:rPr>
-            </w:pPr>
-            <w:r>
-              <w:rPr>
-                <w:lang w:val="da-DK"/>
-              </w:rPr>
-              <w:t>(</w:t>
-            </w:r>
-            <w:proofErr w:type="spellStart"/>
+            <w:tcW w:w="1722" w:type="dxa"/>
+          </w:tcPr>
+          <w:p>
+            <w:pPr>
+              <w:cnfStyle w:val="000000000000" w:firstRow="0" w:lastRow="0" w:firstColumn="0" w:lastColumn="0" w:oddVBand="0" w:evenVBand="0" w:oddHBand="0" w:evenHBand="0" w:firstRowFirstColumn="0" w:firstRowLastColumn="0" w:lastRowFirstColumn="0" w:lastRowLastColumn="0"/>
+              <w:rPr>
+                <w:lang w:val="da-DK"/>
+              </w:rPr>
+            </w:pPr>
+            <w:r>
+              <w:rPr>
+                <w:lang w:val="da-DK"/>
+              </w:rPr>
+              <w:t>(Mette-Marie)</w:t>
+            </w:r>
+          </w:p>
+        </w:tc>
+        <w:tc>
+          <w:tcPr>
+            <w:tcW w:w="992" w:type="dxa"/>
+          </w:tcPr>
+          <w:p>
+            <w:pPr>
+              <w:cnfStyle w:val="000000000000" w:firstRow="0" w:lastRow="0" w:firstColumn="0" w:lastColumn="0" w:oddVBand="0" w:evenVBand="0" w:oddHBand="0" w:evenHBand="0" w:firstRowFirstColumn="0" w:firstRowLastColumn="0" w:lastRowFirstColumn="0" w:lastRowLastColumn="0"/>
+              <w:rPr>
+                <w:lang w:val="da-DK"/>
+              </w:rPr>
+            </w:pPr>
+            <w:r>
+              <w:rPr>
+                <w:lang w:val="da-DK"/>
+              </w:rPr>
+              <w:t>Nikolaj</w:t>
+            </w:r>
+          </w:p>
+        </w:tc>
+        <w:tc>
+          <w:tcPr>
+            <w:tcW w:w="1843" w:type="dxa"/>
+          </w:tcPr>
+          <w:p>
+            <w:pPr>
+              <w:cnfStyle w:val="000000000000" w:firstRow="0" w:lastRow="0" w:firstColumn="0" w:lastColumn="0" w:oddVBand="0" w:evenVBand="0" w:oddHBand="0" w:evenHBand="0" w:firstRowFirstColumn="0" w:firstRowLastColumn="0" w:lastRowFirstColumn="0" w:lastRowLastColumn="0"/>
+              <w:rPr>
+                <w:lang w:val="da-DK"/>
+              </w:rPr>
+            </w:pPr>
             <w:r>
               <w:rPr>
                 <w:lang w:val="da-DK"/>
               </w:rPr>
               <w:t>Mette-Marie</w:t>
             </w:r>
-            <w:proofErr w:type="spellEnd"/>
-            <w:r>
-              <w:rPr>
-                <w:lang w:val="da-DK"/>
-              </w:rPr>
-              <w:t>)</w:t>
-            </w:r>
-          </w:p>
-        </w:tc>
-        <w:tc>
-          <w:tcPr>
-            <w:tcW w:w="1082" w:type="dxa"/>
-          </w:tcPr>
-          <w:p>
-            <w:pPr>
-              <w:cnfStyle w:val="000000000000" w:firstRow="0" w:lastRow="0" w:firstColumn="0" w:lastColumn="0" w:oddVBand="0" w:evenVBand="0" w:oddHBand="0" w:evenHBand="0" w:firstRowFirstColumn="0" w:firstRowLastColumn="0" w:lastRowFirstColumn="0" w:lastRowLastColumn="0"/>
-              <w:rPr>
-                <w:lang w:val="da-DK"/>
-              </w:rPr>
-            </w:pPr>
-            <w:r>
-              <w:rPr>
-                <w:lang w:val="da-DK"/>
-              </w:rPr>
-              <w:t>Nikolaj</w:t>
-            </w:r>
-          </w:p>
-        </w:tc>
-        <w:tc>
-          <w:tcPr>
-            <w:tcW w:w="2087" w:type="dxa"/>
-          </w:tcPr>
-          <w:p>
-            <w:pPr>
-              <w:cnfStyle w:val="000000000000" w:firstRow="0" w:lastRow="0" w:firstColumn="0" w:lastColumn="0" w:oddVBand="0" w:evenVBand="0" w:oddHBand="0" w:evenHBand="0" w:firstRowFirstColumn="0" w:firstRowLastColumn="0" w:lastRowFirstColumn="0" w:lastRowLastColumn="0"/>
-              <w:rPr>
-                <w:lang w:val="da-DK"/>
-              </w:rPr>
-            </w:pPr>
-            <w:proofErr w:type="spellStart"/>
-            <w:r>
-              <w:rPr>
-                <w:lang w:val="da-DK"/>
-              </w:rPr>
-              <w:t>Mette-Marie</w:t>
-            </w:r>
-            <w:proofErr w:type="spellEnd"/>
-          </w:p>
-        </w:tc>
-        <w:tc>
-          <w:tcPr>
-            <w:tcW w:w="1585" w:type="dxa"/>
+          </w:p>
+        </w:tc>
+        <w:tc>
+          <w:tcPr>
+            <w:tcW w:w="1417" w:type="dxa"/>
           </w:tcPr>
           <w:p>
             <w:pPr>
@@ -1705,7 +1593,7 @@
         </w:tc>
         <w:tc>
           <w:tcPr>
-            <w:tcW w:w="1585" w:type="dxa"/>
+            <w:tcW w:w="2422" w:type="dxa"/>
           </w:tcPr>
           <w:p>
             <w:pPr>
@@ -1760,15 +1648,59 @@
         </w:tc>
         <w:tc>
           <w:tcPr>
-            <w:tcW w:w="1746" w:type="dxa"/>
-          </w:tcPr>
-          <w:p>
-            <w:pPr>
-              <w:cnfStyle w:val="000000000000" w:firstRow="0" w:lastRow="0" w:firstColumn="0" w:lastColumn="0" w:oddVBand="0" w:evenVBand="0" w:oddHBand="0" w:evenHBand="0" w:firstRowFirstColumn="0" w:firstRowLastColumn="0" w:lastRowFirstColumn="0" w:lastRowLastColumn="0"/>
-              <w:rPr>
-                <w:lang w:val="da-DK"/>
-              </w:rPr>
-            </w:pPr>
+            <w:tcW w:w="1559" w:type="dxa"/>
+          </w:tcPr>
+          <w:p>
+            <w:pPr>
+              <w:cnfStyle w:val="000000000000" w:firstRow="0" w:lastRow="0" w:firstColumn="0" w:lastColumn="0" w:oddVBand="0" w:evenVBand="0" w:oddHBand="0" w:evenHBand="0" w:firstRowFirstColumn="0" w:firstRowLastColumn="0" w:lastRowFirstColumn="0" w:lastRowLastColumn="0"/>
+              <w:rPr>
+                <w:lang w:val="da-DK"/>
+              </w:rPr>
+            </w:pPr>
+          </w:p>
+        </w:tc>
+        <w:tc>
+          <w:tcPr>
+            <w:tcW w:w="1772" w:type="dxa"/>
+          </w:tcPr>
+          <w:p>
+            <w:pPr>
+              <w:cnfStyle w:val="000000000000" w:firstRow="0" w:lastRow="0" w:firstColumn="0" w:lastColumn="0" w:oddVBand="0" w:evenVBand="0" w:oddHBand="0" w:evenHBand="0" w:firstRowFirstColumn="0" w:firstRowLastColumn="0" w:lastRowFirstColumn="0" w:lastRowLastColumn="0"/>
+              <w:rPr>
+                <w:lang w:val="da-DK"/>
+              </w:rPr>
+            </w:pPr>
+            <w:r>
+              <w:rPr>
+                <w:lang w:val="da-DK"/>
+              </w:rPr>
+              <w:t>August (17-)</w:t>
+            </w:r>
+            <w:r>
+              <w:rPr>
+                <w:lang w:val="da-DK"/>
+              </w:rPr>
+              <w:br/>
+            </w:r>
+          </w:p>
+        </w:tc>
+        <w:tc>
+          <w:tcPr>
+            <w:tcW w:w="1584" w:type="dxa"/>
+          </w:tcPr>
+          <w:p>
+            <w:pPr>
+              <w:cnfStyle w:val="000000000000" w:firstRow="0" w:lastRow="0" w:firstColumn="0" w:lastColumn="0" w:oddVBand="0" w:evenVBand="0" w:oddHBand="0" w:evenHBand="0" w:firstRowFirstColumn="0" w:firstRowLastColumn="0" w:lastRowFirstColumn="0" w:lastRowLastColumn="0"/>
+              <w:rPr>
+                <w:lang w:val="da-DK"/>
+              </w:rPr>
+            </w:pPr>
+            <w:r>
+              <w:rPr>
+                <w:lang w:val="da-DK"/>
+              </w:rPr>
+              <w:t>August (all day)</w:t>
+            </w:r>
           </w:p>
         </w:tc>
         <w:tc>
@@ -1786,84 +1718,26 @@
               <w:rPr>
                 <w:lang w:val="da-DK"/>
               </w:rPr>
-              <w:t>August (17-)</w:t>
-            </w:r>
-            <w:r>
-              <w:rPr>
-                <w:lang w:val="da-DK"/>
-              </w:rPr>
-              <w:br/>
-            </w:r>
-          </w:p>
-        </w:tc>
-        <w:tc>
-          <w:tcPr>
-            <w:tcW w:w="1584" w:type="dxa"/>
-          </w:tcPr>
-          <w:p>
-            <w:pPr>
-              <w:cnfStyle w:val="000000000000" w:firstRow="0" w:lastRow="0" w:firstColumn="0" w:lastColumn="0" w:oddVBand="0" w:evenVBand="0" w:oddHBand="0" w:evenHBand="0" w:firstRowFirstColumn="0" w:firstRowLastColumn="0" w:lastRowFirstColumn="0" w:lastRowLastColumn="0"/>
-              <w:rPr>
-                <w:lang w:val="da-DK"/>
-              </w:rPr>
-            </w:pPr>
-            <w:r>
-              <w:rPr>
-                <w:lang w:val="da-DK"/>
-              </w:rPr>
-              <w:t xml:space="preserve">August (all </w:t>
-            </w:r>
-            <w:proofErr w:type="spellStart"/>
-            <w:r>
-              <w:rPr>
-                <w:lang w:val="da-DK"/>
-              </w:rPr>
-              <w:t>day</w:t>
-            </w:r>
-            <w:proofErr w:type="spellEnd"/>
-            <w:r>
-              <w:rPr>
-                <w:lang w:val="da-DK"/>
-              </w:rPr>
-              <w:t>)</w:t>
-            </w:r>
-          </w:p>
-        </w:tc>
-        <w:tc>
-          <w:tcPr>
-            <w:tcW w:w="1585" w:type="dxa"/>
-          </w:tcPr>
-          <w:p>
-            <w:pPr>
-              <w:cnfStyle w:val="000000000000" w:firstRow="0" w:lastRow="0" w:firstColumn="0" w:lastColumn="0" w:oddVBand="0" w:evenVBand="0" w:oddHBand="0" w:evenHBand="0" w:firstRowFirstColumn="0" w:firstRowLastColumn="0" w:lastRowFirstColumn="0" w:lastRowLastColumn="0"/>
-              <w:rPr>
-                <w:lang w:val="da-DK"/>
-              </w:rPr>
-            </w:pPr>
-            <w:r>
-              <w:rPr>
-                <w:lang w:val="da-DK"/>
-              </w:rPr>
               <w:t>Nikolaj (16-)</w:t>
             </w:r>
           </w:p>
         </w:tc>
         <w:tc>
           <w:tcPr>
-            <w:tcW w:w="2057" w:type="dxa"/>
-          </w:tcPr>
-          <w:p>
-            <w:pPr>
-              <w:cnfStyle w:val="000000000000" w:firstRow="0" w:lastRow="0" w:firstColumn="0" w:lastColumn="0" w:oddVBand="0" w:evenVBand="0" w:oddHBand="0" w:evenHBand="0" w:firstRowFirstColumn="0" w:firstRowLastColumn="0" w:lastRowFirstColumn="0" w:lastRowLastColumn="0"/>
-              <w:rPr>
-                <w:lang w:val="da-DK"/>
-              </w:rPr>
-            </w:pPr>
-          </w:p>
-        </w:tc>
-        <w:tc>
-          <w:tcPr>
-            <w:tcW w:w="1082" w:type="dxa"/>
+            <w:tcW w:w="1722" w:type="dxa"/>
+          </w:tcPr>
+          <w:p>
+            <w:pPr>
+              <w:cnfStyle w:val="000000000000" w:firstRow="0" w:lastRow="0" w:firstColumn="0" w:lastColumn="0" w:oddVBand="0" w:evenVBand="0" w:oddHBand="0" w:evenHBand="0" w:firstRowFirstColumn="0" w:firstRowLastColumn="0" w:lastRowFirstColumn="0" w:lastRowLastColumn="0"/>
+              <w:rPr>
+                <w:lang w:val="da-DK"/>
+              </w:rPr>
+            </w:pPr>
+          </w:p>
+        </w:tc>
+        <w:tc>
+          <w:tcPr>
+            <w:tcW w:w="992" w:type="dxa"/>
           </w:tcPr>
           <w:p>
             <w:pPr>
@@ -1896,33 +1770,33 @@
         </w:tc>
         <w:tc>
           <w:tcPr>
-            <w:tcW w:w="2087" w:type="dxa"/>
-          </w:tcPr>
-          <w:p>
-            <w:pPr>
-              <w:cnfStyle w:val="000000000000" w:firstRow="0" w:lastRow="0" w:firstColumn="0" w:lastColumn="0" w:oddVBand="0" w:evenVBand="0" w:oddHBand="0" w:evenHBand="0" w:firstRowFirstColumn="0" w:firstRowLastColumn="0" w:lastRowFirstColumn="0" w:lastRowLastColumn="0"/>
-              <w:rPr>
-                <w:lang w:val="da-DK"/>
-              </w:rPr>
-            </w:pPr>
-          </w:p>
-        </w:tc>
-        <w:tc>
-          <w:tcPr>
-            <w:tcW w:w="1585" w:type="dxa"/>
-          </w:tcPr>
-          <w:p>
-            <w:pPr>
-              <w:cnfStyle w:val="000000000000" w:firstRow="0" w:lastRow="0" w:firstColumn="0" w:lastColumn="0" w:oddVBand="0" w:evenVBand="0" w:oddHBand="0" w:evenHBand="0" w:firstRowFirstColumn="0" w:firstRowLastColumn="0" w:lastRowFirstColumn="0" w:lastRowLastColumn="0"/>
-              <w:rPr>
-                <w:lang w:val="da-DK"/>
-              </w:rPr>
-            </w:pPr>
-          </w:p>
-        </w:tc>
-        <w:tc>
-          <w:tcPr>
-            <w:tcW w:w="1585" w:type="dxa"/>
+            <w:tcW w:w="1843" w:type="dxa"/>
+          </w:tcPr>
+          <w:p>
+            <w:pPr>
+              <w:cnfStyle w:val="000000000000" w:firstRow="0" w:lastRow="0" w:firstColumn="0" w:lastColumn="0" w:oddVBand="0" w:evenVBand="0" w:oddHBand="0" w:evenHBand="0" w:firstRowFirstColumn="0" w:firstRowLastColumn="0" w:lastRowFirstColumn="0" w:lastRowLastColumn="0"/>
+              <w:rPr>
+                <w:lang w:val="da-DK"/>
+              </w:rPr>
+            </w:pPr>
+          </w:p>
+        </w:tc>
+        <w:tc>
+          <w:tcPr>
+            <w:tcW w:w="1417" w:type="dxa"/>
+          </w:tcPr>
+          <w:p>
+            <w:pPr>
+              <w:cnfStyle w:val="000000000000" w:firstRow="0" w:lastRow="0" w:firstColumn="0" w:lastColumn="0" w:oddVBand="0" w:evenVBand="0" w:oddHBand="0" w:evenHBand="0" w:firstRowFirstColumn="0" w:firstRowLastColumn="0" w:lastRowFirstColumn="0" w:lastRowLastColumn="0"/>
+              <w:rPr>
+                <w:lang w:val="da-DK"/>
+              </w:rPr>
+            </w:pPr>
+          </w:p>
+        </w:tc>
+        <w:tc>
+          <w:tcPr>
+            <w:tcW w:w="2422" w:type="dxa"/>
           </w:tcPr>
           <w:p>
             <w:pPr>
@@ -1954,6 +1828,317 @@
           <w:b/>
           <w:lang w:val="da-DK"/>
         </w:rPr>
+        <w:t>Vi mangler:</w:t>
+      </w:r>
+    </w:p>
+    <w:p>
+      <w:pPr>
+        <w:rPr>
+          <w:b/>
+          <w:lang w:val="da-DK"/>
+        </w:rPr>
+        <w:sectPr>
+          <w:pgSz w:w="16838" w:h="11906" w:orient="landscape"/>
+          <w:pgMar w:top="1134" w:right="1701" w:bottom="1134" w:left="1701" w:header="708" w:footer="708" w:gutter="0"/>
+          <w:cols w:space="708"/>
+          <w:docGrid w:linePitch="360"/>
+        </w:sectPr>
+      </w:pPr>
+    </w:p>
+    <w:p>
+      <w:pPr>
+        <w:pStyle w:val="ListParagraph"/>
+        <w:rPr>
+          <w:b/>
+          <w:lang w:val="da-DK"/>
+        </w:rPr>
+      </w:pPr>
+      <w:r>
+        <w:rPr>
+          <w:b/>
+          <w:lang w:val="da-DK"/>
+        </w:rPr>
+        <w:t>Torsdag:</w:t>
+      </w:r>
+    </w:p>
+    <w:p>
+      <w:pPr>
+        <w:pStyle w:val="ListParagraph"/>
+        <w:numPr>
+          <w:ilvl w:val="0"/>
+          <w:numId w:val="4"/>
+        </w:numPr>
+        <w:rPr>
+          <w:lang w:val="da-DK"/>
+        </w:rPr>
+      </w:pPr>
+      <w:r>
+        <w:rPr>
+          <w:lang w:val="da-DK"/>
+        </w:rPr>
+        <w:t>Deskreptiv statistisk</w:t>
+      </w:r>
+    </w:p>
+    <w:p>
+      <w:pPr>
+        <w:pStyle w:val="ListParagraph"/>
+        <w:numPr>
+          <w:ilvl w:val="0"/>
+          <w:numId w:val="4"/>
+        </w:numPr>
+        <w:rPr>
+          <w:lang w:val="da-DK"/>
+        </w:rPr>
+      </w:pPr>
+      <w:r>
+        <w:rPr>
+          <w:lang w:val="da-DK"/>
+        </w:rPr>
+        <w:t>Analyse</w:t>
+      </w:r>
+    </w:p>
+    <w:p>
+      <w:pPr>
+        <w:pStyle w:val="ListParagraph"/>
+        <w:numPr>
+          <w:ilvl w:val="0"/>
+          <w:numId w:val="4"/>
+        </w:numPr>
+        <w:rPr>
+          <w:lang w:val="da-DK"/>
+        </w:rPr>
+      </w:pPr>
+      <w:r>
+        <w:rPr>
+          <w:lang w:val="da-DK"/>
+        </w:rPr>
+        <w:t>(Diskussion)</w:t>
+      </w:r>
+    </w:p>
+    <w:p>
+      <w:pPr>
+        <w:pStyle w:val="ListParagraph"/>
+        <w:rPr>
+          <w:b/>
+          <w:lang w:val="da-DK"/>
+        </w:rPr>
+      </w:pPr>
+    </w:p>
+    <w:p>
+      <w:pPr>
+        <w:pStyle w:val="ListParagraph"/>
+        <w:rPr>
+          <w:b/>
+          <w:lang w:val="da-DK"/>
+        </w:rPr>
+      </w:pPr>
+    </w:p>
+    <w:p>
+      <w:pPr>
+        <w:pStyle w:val="ListParagraph"/>
+        <w:rPr>
+          <w:b/>
+          <w:lang w:val="da-DK"/>
+        </w:rPr>
+      </w:pPr>
+    </w:p>
+    <w:p>
+      <w:pPr>
+        <w:pStyle w:val="ListParagraph"/>
+        <w:rPr>
+          <w:b/>
+          <w:lang w:val="da-DK"/>
+        </w:rPr>
+      </w:pPr>
+      <w:r>
+        <w:rPr>
+          <w:b/>
+          <w:lang w:val="da-DK"/>
+        </w:rPr>
+        <w:t>Fredag</w:t>
+      </w:r>
+      <w:r>
+        <w:rPr>
+          <w:b/>
+          <w:lang w:val="da-DK"/>
+        </w:rPr>
+        <w:t>:</w:t>
+      </w:r>
+    </w:p>
+    <w:p>
+      <w:pPr>
+        <w:pStyle w:val="ListParagraph"/>
+        <w:numPr>
+          <w:ilvl w:val="0"/>
+          <w:numId w:val="4"/>
+        </w:numPr>
+        <w:rPr>
+          <w:lang w:val="da-DK"/>
+        </w:rPr>
+      </w:pPr>
+      <w:r>
+        <w:rPr>
+          <w:lang w:val="da-DK"/>
+        </w:rPr>
+        <w:t>Problemformulering</w:t>
+      </w:r>
+    </w:p>
+    <w:p>
+      <w:pPr>
+        <w:pStyle w:val="ListParagraph"/>
+        <w:numPr>
+          <w:ilvl w:val="0"/>
+          <w:numId w:val="4"/>
+        </w:numPr>
+        <w:rPr>
+          <w:lang w:val="da-DK"/>
+        </w:rPr>
+      </w:pPr>
+      <w:r>
+        <w:rPr>
+          <w:lang w:val="da-DK"/>
+        </w:rPr>
+        <w:t>Introduktion (problemformulering)</w:t>
+      </w:r>
+    </w:p>
+    <w:p>
+      <w:pPr>
+        <w:pStyle w:val="ListParagraph"/>
+        <w:numPr>
+          <w:ilvl w:val="0"/>
+          <w:numId w:val="4"/>
+        </w:numPr>
+        <w:rPr>
+          <w:lang w:val="da-DK"/>
+        </w:rPr>
+      </w:pPr>
+      <w:r>
+        <w:rPr>
+          <w:lang w:val="da-DK"/>
+        </w:rPr>
+        <w:t>Diskussion</w:t>
+      </w:r>
+    </w:p>
+    <w:p>
+      <w:pPr>
+        <w:pStyle w:val="ListParagraph"/>
+        <w:numPr>
+          <w:ilvl w:val="0"/>
+          <w:numId w:val="4"/>
+        </w:numPr>
+        <w:rPr>
+          <w:lang w:val="da-DK"/>
+        </w:rPr>
+      </w:pPr>
+      <w:r>
+        <w:rPr>
+          <w:lang w:val="da-DK"/>
+        </w:rPr>
+        <w:t>Konklusion</w:t>
+      </w:r>
+    </w:p>
+    <w:p>
+      <w:pPr>
+        <w:pStyle w:val="ListParagraph"/>
+        <w:numPr>
+          <w:ilvl w:val="0"/>
+          <w:numId w:val="4"/>
+        </w:numPr>
+        <w:rPr>
+          <w:lang w:val="da-DK"/>
+        </w:rPr>
+      </w:pPr>
+      <w:r>
+        <w:rPr>
+          <w:lang w:val="da-DK"/>
+        </w:rPr>
+        <w:t>Sammens</w:t>
+      </w:r>
+      <w:r>
+        <w:rPr>
+          <w:lang w:val="da-DK"/>
+        </w:rPr>
+        <w:t>æ</w:t>
+      </w:r>
+      <w:r>
+        <w:rPr>
+          <w:lang w:val="da-DK"/>
+        </w:rPr>
+        <w:t>tte og str</w:t>
+      </w:r>
+      <w:r>
+        <w:rPr>
+          <w:lang w:val="da-DK"/>
+        </w:rPr>
+        <w:t>ø</w:t>
+      </w:r>
+      <w:r>
+        <w:rPr>
+          <w:lang w:val="da-DK"/>
+        </w:rPr>
+        <w:t>mline iPython Notebooks</w:t>
+      </w:r>
+    </w:p>
+    <w:p>
+      <w:pPr>
+        <w:rPr>
+          <w:b/>
+          <w:lang w:val="da-DK"/>
+        </w:rPr>
+      </w:pPr>
+    </w:p>
+    <w:p>
+      <w:pPr>
+        <w:rPr>
+          <w:b/>
+          <w:lang w:val="da-DK"/>
+        </w:rPr>
+      </w:pPr>
+    </w:p>
+    <w:p>
+      <w:pPr>
+        <w:rPr>
+          <w:b/>
+          <w:lang w:val="da-DK"/>
+        </w:rPr>
+      </w:pPr>
+    </w:p>
+    <w:p>
+      <w:pPr>
+        <w:rPr>
+          <w:b/>
+          <w:lang w:val="da-DK"/>
+        </w:rPr>
+      </w:pPr>
+    </w:p>
+    <w:p>
+      <w:pPr>
+        <w:rPr>
+          <w:b/>
+          <w:lang w:val="da-DK"/>
+        </w:rPr>
+        <w:sectPr>
+          <w:type w:val="continuous"/>
+          <w:pgSz w:w="16838" w:h="11906" w:orient="landscape"/>
+          <w:pgMar w:top="1134" w:right="1701" w:bottom="1134" w:left="1701" w:header="708" w:footer="708" w:gutter="0"/>
+          <w:cols w:num="3" w:space="708"/>
+          <w:docGrid w:linePitch="360"/>
+        </w:sectPr>
+      </w:pPr>
+    </w:p>
+    <w:p>
+      <w:pPr>
+        <w:rPr>
+          <w:b/>
+          <w:lang w:val="da-DK"/>
+        </w:rPr>
+      </w:pPr>
+      <w:r>
+        <w:rPr>
+          <w:b/>
+          <w:lang w:val="da-DK"/>
+        </w:rPr>
+        <w:lastRenderedPageBreak/>
         <w:t>Forventningsafstem</w:t>
       </w:r>
       <w:r>
@@ -2093,21 +2278,7 @@
         <w:rPr>
           <w:lang w:val="da-DK"/>
         </w:rPr>
-        <w:t xml:space="preserve">De sidste par dage (Onsdag, </w:t>
-      </w:r>
-      <w:proofErr w:type="gramStart"/>
-      <w:r>
-        <w:rPr>
-          <w:lang w:val="da-DK"/>
-        </w:rPr>
-        <w:t>Torsdag</w:t>
-      </w:r>
-      <w:proofErr w:type="gramEnd"/>
-      <w:r>
-        <w:rPr>
-          <w:lang w:val="da-DK"/>
-        </w:rPr>
-        <w:t>, Fredag) skal der dog tages forbehold for ekstra arbejde om aftenen, s</w:t>
+        <w:t>De sidste par dage (Onsdag, Torsdag, Fredag) skal der dog tages forbehold for ekstra arbejde om aftenen, s</w:t>
       </w:r>
       <w:r>
         <w:rPr>
@@ -2255,12 +2426,8 @@
           <w:lang w:val="da-DK"/>
         </w:rPr>
       </w:pPr>
-      <w:r>
-        <w:rPr>
-          <w:lang w:val="da-DK"/>
-        </w:rPr>
-        <w:br w:type="page"/>
-      </w:r>
+      <w:bookmarkStart w:id="0" w:name="_GoBack"/>
+      <w:bookmarkEnd w:id="0"/>
     </w:p>
     <w:p>
       <w:pPr>
@@ -2274,7 +2441,6 @@
           <w:b/>
           <w:lang w:val="da-DK"/>
         </w:rPr>
-        <w:lastRenderedPageBreak/>
         <w:t>Noter</w:t>
       </w:r>
       <w:r>
@@ -2282,23 +2448,7 @@
           <w:b/>
           <w:lang w:val="da-DK"/>
         </w:rPr>
-        <w:t xml:space="preserve"> til </w:t>
-      </w:r>
-      <w:proofErr w:type="spellStart"/>
-      <w:r>
-        <w:rPr>
-          <w:b/>
-          <w:lang w:val="da-DK"/>
-        </w:rPr>
-        <w:t>scraping</w:t>
-      </w:r>
-      <w:proofErr w:type="spellEnd"/>
-      <w:r>
-        <w:rPr>
-          <w:b/>
-          <w:lang w:val="da-DK"/>
-        </w:rPr>
-        <w:t>:</w:t>
+        <w:t xml:space="preserve"> til scraping:</w:t>
       </w:r>
     </w:p>
     <w:p>
@@ -2365,35 +2515,7 @@
         <w:rPr>
           <w:lang w:val="da-DK"/>
         </w:rPr>
-        <w:t xml:space="preserve">r der </w:t>
-      </w:r>
-      <w:proofErr w:type="spellStart"/>
-      <w:r>
-        <w:rPr>
-          <w:lang w:val="da-DK"/>
-        </w:rPr>
-        <w:t>scrapes</w:t>
-      </w:r>
-      <w:proofErr w:type="spellEnd"/>
-      <w:r>
-        <w:rPr>
-          <w:lang w:val="da-DK"/>
-        </w:rPr>
-        <w:t xml:space="preserve">, for at eliminerer </w:t>
-      </w:r>
-      <w:proofErr w:type="spellStart"/>
-      <w:r>
-        <w:rPr>
-          <w:lang w:val="da-DK"/>
-        </w:rPr>
-        <w:t>dupletter</w:t>
-      </w:r>
-      <w:proofErr w:type="spellEnd"/>
-      <w:r>
-        <w:rPr>
-          <w:lang w:val="da-DK"/>
-        </w:rPr>
-        <w:t xml:space="preserve"> p</w:t>
+        <w:t>r der scrapes, for at eliminerer dupletter p</w:t>
       </w:r>
       <w:r>
         <w:rPr>
@@ -2491,21 +2613,7 @@
         <w:rPr>
           <w:lang w:val="da-DK"/>
         </w:rPr>
-        <w:t xml:space="preserve">Da nogle </w:t>
-      </w:r>
-      <w:proofErr w:type="spellStart"/>
-      <w:r>
-        <w:rPr>
-          <w:lang w:val="da-DK"/>
-        </w:rPr>
-        <w:t>under-kategorier</w:t>
-      </w:r>
-      <w:proofErr w:type="spellEnd"/>
-      <w:r>
-        <w:rPr>
-          <w:lang w:val="da-DK"/>
-        </w:rPr>
-        <w:t xml:space="preserve"> fra oversigten p</w:t>
+        <w:t>Da nogle under-kategorier fra oversigten p</w:t>
       </w:r>
       <w:r>
         <w:rPr>
@@ -2517,21 +2625,7 @@
         <w:rPr>
           <w:lang w:val="da-DK"/>
         </w:rPr>
-        <w:t xml:space="preserve"> hjemmesiden overlapper hinanden, men som deler samme url, er disse direkte </w:t>
-      </w:r>
-      <w:proofErr w:type="spellStart"/>
-      <w:r>
-        <w:rPr>
-          <w:lang w:val="da-DK"/>
-        </w:rPr>
-        <w:t>dupletter</w:t>
-      </w:r>
-      <w:proofErr w:type="spellEnd"/>
-      <w:r>
-        <w:rPr>
-          <w:lang w:val="da-DK"/>
-        </w:rPr>
-        <w:t xml:space="preserve"> fjernet (f.eks. fremg</w:t>
+        <w:t xml:space="preserve"> hjemmesiden overlapper hinanden, men som deler samme url, er disse direkte dupletter fjernet (f.eks. fremg</w:t>
       </w:r>
       <w:r>
         <w:rPr>
@@ -2717,21 +2811,7 @@
         <w:rPr>
           <w:lang w:val="da-DK"/>
         </w:rPr>
-        <w:t xml:space="preserve">et lavet en </w:t>
-      </w:r>
-      <w:proofErr w:type="spellStart"/>
-      <w:r>
-        <w:rPr>
-          <w:lang w:val="da-DK"/>
-        </w:rPr>
-        <w:t>scraping</w:t>
-      </w:r>
-      <w:proofErr w:type="spellEnd"/>
-      <w:r>
-        <w:rPr>
-          <w:lang w:val="da-DK"/>
-        </w:rPr>
-        <w:t xml:space="preserve"> procedure, s</w:t>
+        <w:t>et lavet en scraping procedure, s</w:t>
       </w:r>
       <w:r>
         <w:rPr>
@@ -2743,35 +2823,7 @@
         <w:rPr>
           <w:lang w:val="da-DK"/>
         </w:rPr>
-        <w:t xml:space="preserve">dan at vi kan </w:t>
-      </w:r>
-      <w:proofErr w:type="spellStart"/>
-      <w:r>
-        <w:rPr>
-          <w:lang w:val="da-DK"/>
-        </w:rPr>
-        <w:t>scrape</w:t>
-      </w:r>
-      <w:proofErr w:type="spellEnd"/>
-      <w:r>
-        <w:rPr>
-          <w:lang w:val="da-DK"/>
-        </w:rPr>
-        <w:t xml:space="preserve"> antallet af jobopslag fra </w:t>
-      </w:r>
-      <w:proofErr w:type="spellStart"/>
-      <w:r>
-        <w:rPr>
-          <w:lang w:val="da-DK"/>
-        </w:rPr>
-        <w:t>JobIndex</w:t>
-      </w:r>
-      <w:proofErr w:type="spellEnd"/>
-      <w:r>
-        <w:rPr>
-          <w:lang w:val="da-DK"/>
-        </w:rPr>
-        <w:t>. Processen er bygget op s</w:t>
+        <w:t>dan at vi kan scrape antallet af jobopslag fra JobIndex. Processen er bygget op s</w:t>
       </w:r>
       <w:r>
         <w:rPr>
@@ -2819,21 +2871,7 @@
         <w:rPr>
           <w:lang w:val="da-DK"/>
         </w:rPr>
-        <w:t xml:space="preserve">r vi </w:t>
-      </w:r>
-      <w:proofErr w:type="spellStart"/>
-      <w:r>
-        <w:rPr>
-          <w:lang w:val="da-DK"/>
-        </w:rPr>
-        <w:t>scraper</w:t>
-      </w:r>
-      <w:proofErr w:type="spellEnd"/>
-      <w:r>
-        <w:rPr>
-          <w:lang w:val="da-DK"/>
-        </w:rPr>
-        <w:t xml:space="preserve"> for.</w:t>
+        <w:t>r vi scraper for.</w:t>
       </w:r>
     </w:p>
     <w:p>
@@ -2875,21 +2913,7 @@
         <w:rPr>
           <w:lang w:val="da-DK"/>
         </w:rPr>
-        <w:t xml:space="preserve">ggende </w:t>
-      </w:r>
-      <w:proofErr w:type="spellStart"/>
-      <w:r>
-        <w:rPr>
-          <w:lang w:val="da-DK"/>
-        </w:rPr>
-        <w:t>DataFrame</w:t>
-      </w:r>
-      <w:proofErr w:type="spellEnd"/>
-      <w:r>
-        <w:rPr>
-          <w:lang w:val="da-DK"/>
-        </w:rPr>
-        <w:t xml:space="preserve"> der indeholder alle kombinationer af </w:t>
+        <w:t xml:space="preserve">ggende DataFrame der indeholder alle kombinationer af </w:t>
       </w:r>
       <w:r>
         <w:rPr>
@@ -2938,49 +2962,7 @@
         <w:rPr>
           <w:lang w:val="da-DK"/>
         </w:rPr>
-        <w:t xml:space="preserve">ste skridt: </w:t>
-      </w:r>
-      <w:proofErr w:type="spellStart"/>
-      <w:r>
-        <w:rPr>
-          <w:lang w:val="da-DK"/>
-        </w:rPr>
-        <w:t>Scrape</w:t>
-      </w:r>
-      <w:proofErr w:type="spellEnd"/>
-      <w:r>
-        <w:rPr>
-          <w:lang w:val="da-DK"/>
-        </w:rPr>
-        <w:t xml:space="preserve"> antallet af jobopslag for hver karakteristika og </w:t>
-      </w:r>
-      <w:proofErr w:type="spellStart"/>
-      <w:r>
-        <w:rPr>
-          <w:lang w:val="da-DK"/>
-        </w:rPr>
-        <w:t>merge</w:t>
-      </w:r>
-      <w:proofErr w:type="spellEnd"/>
-      <w:r>
-        <w:rPr>
-          <w:lang w:val="da-DK"/>
-        </w:rPr>
-        <w:t xml:space="preserve"> det med vores </w:t>
-      </w:r>
-      <w:proofErr w:type="spellStart"/>
-      <w:r>
-        <w:rPr>
-          <w:lang w:val="da-DK"/>
-        </w:rPr>
-        <w:t>DataFrame</w:t>
-      </w:r>
-      <w:proofErr w:type="spellEnd"/>
-      <w:r>
-        <w:rPr>
-          <w:lang w:val="da-DK"/>
-        </w:rPr>
-        <w:t>, s</w:t>
+        <w:t>ste skridt: Scrape antallet af jobopslag for hver karakteristika og merge det med vores DataFrame, s</w:t>
       </w:r>
       <w:r>
         <w:rPr>
@@ -3016,42 +2998,7 @@
         <w:rPr>
           <w:lang w:val="da-DK"/>
         </w:rPr>
-        <w:t xml:space="preserve">jle per niveau af antal jobopslag (i.e. </w:t>
-      </w:r>
-      <w:proofErr w:type="spellStart"/>
-      <w:r>
-        <w:rPr>
-          <w:lang w:val="da-DK"/>
-        </w:rPr>
-        <w:t>N_jobtype</w:t>
-      </w:r>
-      <w:proofErr w:type="spellEnd"/>
-      <w:r>
-        <w:rPr>
-          <w:lang w:val="da-DK"/>
-        </w:rPr>
-        <w:t xml:space="preserve">, </w:t>
-      </w:r>
-      <w:proofErr w:type="spellStart"/>
-      <w:r>
-        <w:rPr>
-          <w:lang w:val="da-DK"/>
-        </w:rPr>
-        <w:t>N_sektor</w:t>
-      </w:r>
-      <w:proofErr w:type="spellEnd"/>
-      <w:r>
-        <w:rPr>
-          <w:lang w:val="da-DK"/>
-        </w:rPr>
-        <w:t xml:space="preserve">, </w:t>
-      </w:r>
-      <w:proofErr w:type="spellStart"/>
-      <w:r>
-        <w:rPr>
-          <w:lang w:val="da-DK"/>
-        </w:rPr>
-        <w:t>N_omr</w:t>
+        <w:t>jle per niveau af antal jobopslag (i.e. N_jobtype, N_sektor, N_omr</w:t>
       </w:r>
       <w:r>
         <w:rPr>
@@ -3063,21 +3010,7 @@
         <w:rPr>
           <w:lang w:val="da-DK"/>
         </w:rPr>
-        <w:t>de</w:t>
-      </w:r>
-      <w:proofErr w:type="spellEnd"/>
-      <w:r>
-        <w:rPr>
-          <w:lang w:val="da-DK"/>
-        </w:rPr>
-        <w:t xml:space="preserve">, </w:t>
-      </w:r>
-      <w:proofErr w:type="spellStart"/>
-      <w:r>
-        <w:rPr>
-          <w:lang w:val="da-DK"/>
-        </w:rPr>
-        <w:t>N_</w:t>
+        <w:t>de, N_</w:t>
       </w:r>
       <w:r>
         <w:rPr>
@@ -3089,17 +3022,11 @@
         <w:rPr>
           <w:lang w:val="da-DK"/>
         </w:rPr>
-        <w:t>r</w:t>
-      </w:r>
-      <w:proofErr w:type="spellEnd"/>
-      <w:r>
-        <w:rPr>
-          <w:lang w:val="da-DK"/>
-        </w:rPr>
-        <w:t>).</w:t>
+        <w:t>r).</w:t>
       </w:r>
     </w:p>
     <w:sectPr>
+      <w:type w:val="continuous"/>
       <w:pgSz w:w="16838" w:h="11906" w:orient="landscape"/>
       <w:pgMar w:top="1134" w:right="1701" w:bottom="1134" w:left="1701" w:header="708" w:footer="708" w:gutter="0"/>
       <w:cols w:space="708"/>
@@ -4069,7 +3996,6 @@
   <w:style w:type="character" w:default="1" w:styleId="DefaultParagraphFont">
     <w:name w:val="Default Paragraph Font"/>
     <w:uiPriority w:val="1"/>
-    <w:semiHidden/>
     <w:unhideWhenUsed/>
   </w:style>
   <w:style w:type="table" w:default="1" w:styleId="TableNormal">

</xml_diff>